<commit_message>
Keep working on report content
</commit_message>
<xml_diff>
--- a/Report.docx
+++ b/Report.docx
@@ -44,16 +44,7 @@
         <w:t>.</w:t>
       </w:r>
       <w:r>
-        <w:t xml:space="preserve"> On average, </w:t>
-      </w:r>
-      <w:r>
-        <w:t>it takes approximately 15 applications to land a job interview, and around 10 interview</w:t>
-      </w:r>
-      <w:r>
-        <w:t>s</w:t>
-      </w:r>
-      <w:r>
-        <w:t xml:space="preserve"> to secure a single job offer. This means that an applicant would need to apply for 150 job positions before receiving a single job offer [</w:t>
+        <w:t xml:space="preserve"> On average, it takes approximately 15 applications to land a job interview, and around 10 interviews to secure a single job offer. This means that an applicant would need to apply for 150 job positions before receiving a single job offer [</w:t>
       </w:r>
       <w:hyperlink r:id="rId6" w:history="1">
         <w:r>
@@ -64,10 +55,7 @@
         </w:r>
       </w:hyperlink>
       <w:r>
-        <w:t>]</w:t>
-      </w:r>
-      <w:r>
-        <w:t xml:space="preserve">. If each job listing takes </w:t>
+        <w:t xml:space="preserve">]. If each job listing takes </w:t>
       </w:r>
       <w:r>
         <w:t>three</w:t>
@@ -101,13 +89,7 @@
         <w:t>, that is restricted to a handful of sentences,</w:t>
       </w:r>
       <w:r>
-        <w:t xml:space="preserve"> and metadata tags of the required skills. This repository would </w:t>
-      </w:r>
-      <w:r>
-        <w:t>streamline</w:t>
-      </w:r>
-      <w:r>
-        <w:t xml:space="preserve"> the job application process and enable applicants to apply for jobs at a notabl</w:t>
+        <w:t xml:space="preserve"> and metadata tags of the required skills. This repository would streamline the job application process and enable applicants to apply for jobs at a notabl</w:t>
       </w:r>
       <w:r>
         <w:t>y</w:t>
@@ -168,13 +150,7 @@
         </w:numPr>
       </w:pPr>
       <w:r>
-        <w:t>S</w:t>
-      </w:r>
-      <w:r>
-        <w:t xml:space="preserve">kill keyword extraction through the use of </w:t>
-      </w:r>
-      <w:r>
-        <w:t xml:space="preserve">a Long </w:t>
+        <w:t xml:space="preserve">Skill keyword extraction through the use of a Long </w:t>
       </w:r>
       <w:proofErr w:type="gramStart"/>
       <w:r>
@@ -182,19 +158,7 @@
       </w:r>
       <w:proofErr w:type="gramEnd"/>
       <w:r>
-        <w:t xml:space="preserve"> Memory</w:t>
-      </w:r>
-      <w:r>
-        <w:t xml:space="preserve"> </w:t>
-      </w:r>
-      <w:r>
-        <w:t xml:space="preserve">(LSTM) deep learning network </w:t>
-      </w:r>
-      <w:r>
-        <w:t>and word embeddings</w:t>
-      </w:r>
-      <w:r>
-        <w:t>.</w:t>
+        <w:t xml:space="preserve"> Memory (LSTM) deep learning network and word embeddings.</w:t>
       </w:r>
     </w:p>
     <w:p>
@@ -266,10 +230,35 @@
         <w:pStyle w:val="ListParagraph"/>
       </w:pPr>
       <w:r>
-        <w:t xml:space="preserve">The other website will be thebalancecareers.com, a site </w:t>
-      </w:r>
-      <w:r>
-        <w:t>home to experts who provide clear, practical advice on job searching, resume writing, salary negotiations, and other career planning topics</w:t>
+        <w:t xml:space="preserve">The second site to be crawled will be thebalanacecareers.com. This website provides </w:t>
+      </w:r>
+      <w:r>
+        <w:t>numerous articles</w:t>
+      </w:r>
+      <w:r>
+        <w:rPr>
+          <w:i/>
+          <w:iCs/>
+        </w:rPr>
+        <w:t xml:space="preserve"> </w:t>
+      </w:r>
+      <w:r>
+        <w:t>on a wide range of topics ranging from finding a job and human resources to succeeding in the workplace. These articles are carefully curated by a</w:t>
+      </w:r>
+      <w:r>
+        <w:t xml:space="preserve"> </w:t>
+      </w:r>
+      <w:r>
+        <w:t>select</w:t>
+      </w:r>
+      <w:r>
+        <w:t xml:space="preserve"> group</w:t>
+      </w:r>
+      <w:r>
+        <w:t xml:space="preserve"> of industry experts with experience in</w:t>
+      </w:r>
+      <w:r>
+        <w:t xml:space="preserve"> job searching, resume writing, salary negotiations, and other career planning topics</w:t>
       </w:r>
       <w:r>
         <w:t xml:space="preserve"> </w:t>
@@ -343,13 +332,12 @@
     <w:p>
       <w:pPr>
         <w:pStyle w:val="ListParagraph"/>
-        <w:jc w:val="center"/>
       </w:pPr>
       <w:r>
         <w:drawing>
-          <wp:inline distT="0" distB="0" distL="0" distR="0" wp14:anchorId="38B3A74C" wp14:editId="7ABA1C32">
-            <wp:extent cx="5079365" cy="3458817"/>
-            <wp:effectExtent l="0" t="0" r="6985" b="8890"/>
+          <wp:inline distT="0" distB="0" distL="0" distR="0" wp14:anchorId="16174037" wp14:editId="3F1937C6">
+            <wp:extent cx="4997302" cy="3862307"/>
+            <wp:effectExtent l="0" t="0" r="0" b="5080"/>
             <wp:docPr id="1" name="Picture 1"/>
             <wp:cNvGraphicFramePr>
               <a:graphicFrameLocks xmlns:a="http://schemas.openxmlformats.org/drawingml/2006/main" noChangeAspect="1"/>
@@ -361,27 +349,20 @@
                     <pic:cNvPr id="1" name=""/>
                     <pic:cNvPicPr/>
                   </pic:nvPicPr>
-                  <pic:blipFill rotWithShape="1">
+                  <pic:blipFill>
                     <a:blip r:embed="rId9"/>
-                    <a:srcRect l="5763" t="6035" r="4436" b="6439"/>
-                    <a:stretch/>
+                    <a:stretch>
+                      <a:fillRect/>
+                    </a:stretch>
                   </pic:blipFill>
-                  <pic:spPr bwMode="auto">
+                  <pic:spPr>
                     <a:xfrm>
                       <a:off x="0" y="0"/>
-                      <a:ext cx="5081520" cy="3460284"/>
+                      <a:ext cx="5069311" cy="3917961"/>
                     </a:xfrm>
                     <a:prstGeom prst="rect">
                       <a:avLst/>
                     </a:prstGeom>
-                    <a:ln>
-                      <a:noFill/>
-                    </a:ln>
-                    <a:extLst>
-                      <a:ext uri="{53640926-AAD7-44D8-BBD7-CCE9431645EC}">
-                        <a14:shadowObscured xmlns:a14="http://schemas.microsoft.com/office/drawing/2010/main"/>
-                      </a:ext>
-                    </a:extLst>
                   </pic:spPr>
                 </pic:pic>
               </a:graphicData>
@@ -404,48 +385,40 @@
         <w:t>.</w:t>
       </w:r>
       <w:r>
+        <w:t xml:space="preserve"> By restricting the number of job listings per sub-classification to the 25 most recent, the resulting data set is of a much more manageable size. There also exists a plethora of other sites that contain job postings, including but not limited to:</w:t>
+      </w:r>
+      <w:r>
+        <w:t xml:space="preserve"> jobsearch.com.au, </w:t>
+      </w:r>
+      <w:r>
+        <w:lastRenderedPageBreak/>
+        <w:t>careerone.com.au, adzuna.com.au</w:t>
+      </w:r>
+      <w:r>
+        <w:t>, indeed.com.au</w:t>
+      </w:r>
+      <w:r>
+        <w:t>. These</w:t>
+      </w:r>
+      <w:r>
+        <w:t xml:space="preserve"> previously</w:t>
+      </w:r>
+      <w:r>
+        <w:t xml:space="preserve"> listed sites </w:t>
+      </w:r>
+      <w:r>
+        <w:t>also restrict the job location to Australia</w:t>
+      </w:r>
+      <w:r>
+        <w:t>.</w:t>
+      </w:r>
+      <w:r>
+        <w:t xml:space="preserve"> If one were to create a world-wide central repository, the crawler would need to crawl through</w:t>
+      </w:r>
+      <w:r>
         <w:t xml:space="preserve"> </w:t>
       </w:r>
       <w:r>
-        <w:t xml:space="preserve">By restricting the number of job listings per </w:t>
-      </w:r>
-      <w:r>
-        <w:t>sub-</w:t>
-      </w:r>
-      <w:r>
-        <w:t xml:space="preserve">classification to the 25 most recent, the resulting data set is of a much more manageable </w:t>
-      </w:r>
-      <w:r>
-        <w:t>size. There also exists a plethora of other sites that contain job postings, including but not limited to:</w:t>
-      </w:r>
-      <w:r>
-        <w:t xml:space="preserve"> jobsearch.com.au, careerone.com.au, adzuna.com.au</w:t>
-      </w:r>
-      <w:r>
-        <w:t>, indeed.com.au</w:t>
-      </w:r>
-      <w:r>
-        <w:t>. These</w:t>
-      </w:r>
-      <w:r>
-        <w:t xml:space="preserve"> previously</w:t>
-      </w:r>
-      <w:r>
-        <w:t xml:space="preserve"> listed sites </w:t>
-      </w:r>
-      <w:r>
-        <w:t>also restrict the job location to Australia</w:t>
-      </w:r>
-      <w:r>
-        <w:t>.</w:t>
-      </w:r>
-      <w:r>
-        <w:t xml:space="preserve"> If one were to create a world-wide central repository, the crawler would need to crawl through</w:t>
-      </w:r>
-      <w:r>
-        <w:t xml:space="preserve"> </w:t>
-      </w:r>
-      <w:r>
         <w:t xml:space="preserve">an unknown but presumably large number of sites </w:t>
       </w:r>
       <w:r>
@@ -460,7 +433,6 @@
         <w:pStyle w:val="ListParagraph"/>
       </w:pPr>
       <w:r>
-        <w:lastRenderedPageBreak/>
         <w:t>Balance Careers provides a large number of employment requirements from their handful of experts in the field, but these requirements they provide are purely a small sample of the total number of skills required.</w:t>
       </w:r>
       <w:r>
@@ -481,10 +453,108 @@
         </w:numPr>
       </w:pPr>
       <w:r>
-        <w:t xml:space="preserve">The layout of seek.com.au is quite simple. For each query, a list of results is returned. The crawler the iterates over each result. This result is a single job posting </w:t>
-      </w:r>
-      <w:r>
-        <w:t>which contains the job description which is extracted through the use of BS4. SEEK appears to employ one of two layouts for each job posting, one where the description exists inside a ‘div’ with the attribute ‘data-automation’ being set to ‘</w:t>
+        <w:t xml:space="preserve">The layout of seek.com.au is relatively simple. The search filters are all stored in a html section tag which can easily be extracted through the use of the BeautifulSoup4 </w:t>
+      </w:r>
+      <w:r>
+        <w:t xml:space="preserve">(BS4) </w:t>
+      </w:r>
+      <w:r>
+        <w:t xml:space="preserve">python </w:t>
+      </w:r>
+      <w:r>
+        <w:t xml:space="preserve">package. The selected filters are then used to generate a </w:t>
+      </w:r>
+      <w:r>
+        <w:t>URL</w:t>
+      </w:r>
+      <w:r>
+        <w:t xml:space="preserve"> to show results that meet the filters</w:t>
+      </w:r>
+      <w:r>
+        <w:t>’</w:t>
+      </w:r>
+      <w:r>
+        <w:t xml:space="preserve"> criteria. </w:t>
+      </w:r>
+      <w:r>
+        <w:t>The query results are returned in a paginated format with each page containing around 20 job listings.</w:t>
+      </w:r>
+      <w:r>
+        <w:t xml:space="preserve"> This pagination </w:t>
+      </w:r>
+      <w:r>
+        <w:t>hurdle</w:t>
+      </w:r>
+      <w:r>
+        <w:t xml:space="preserve"> can be solved by </w:t>
+      </w:r>
+      <w:proofErr w:type="gramStart"/>
+      <w:r>
+        <w:t>appending  the</w:t>
+      </w:r>
+      <w:proofErr w:type="gramEnd"/>
+      <w:r>
+        <w:t xml:space="preserve"> </w:t>
+      </w:r>
+      <w:r>
+        <w:rPr>
+          <w:i/>
+          <w:iCs/>
+        </w:rPr>
+        <w:t>?page=</w:t>
+      </w:r>
+      <w:r>
+        <w:rPr>
+          <w:i/>
+          <w:iCs/>
+        </w:rPr>
+        <w:t xml:space="preserve">x </w:t>
+      </w:r>
+      <w:r>
+        <w:t xml:space="preserve">parameter to the query URL and incrementing the </w:t>
+      </w:r>
+      <w:r>
+        <w:rPr>
+          <w:i/>
+          <w:iCs/>
+        </w:rPr>
+        <w:t>x</w:t>
+      </w:r>
+      <w:r>
+        <w:t xml:space="preserve"> until we </w:t>
+      </w:r>
+      <w:r>
+        <w:t>extract</w:t>
+      </w:r>
+      <w:r>
+        <w:t xml:space="preserve"> the maximum allowed listings of 25.</w:t>
+      </w:r>
+      <w:r>
+        <w:t xml:space="preserve"> A loop can</w:t>
+      </w:r>
+      <w:r>
+        <w:t xml:space="preserve"> then</w:t>
+      </w:r>
+      <w:r>
+        <w:t xml:space="preserve"> be</w:t>
+      </w:r>
+      <w:r>
+        <w:t xml:space="preserve"> employed</w:t>
+      </w:r>
+      <w:r>
+        <w:t xml:space="preserve"> to iterate over each </w:t>
+      </w:r>
+      <w:r>
+        <w:t>article</w:t>
+      </w:r>
+      <w:r>
+        <w:t xml:space="preserve"> on each page</w:t>
+      </w:r>
+      <w:r>
+        <w:t xml:space="preserve"> and extract the link to the full listing. Once on the single listing’s page, we aim to extract the job description which can</w:t>
+      </w:r>
+      <w:r>
+        <w:t xml:space="preserve"> be located in three different elements depending on the layout of the listing. The description can be in a div element with the ‘data-automation’ attribute set to either ‘</w:t>
       </w:r>
       <w:proofErr w:type="spellStart"/>
       <w:r>
@@ -492,66 +562,105 @@
       </w:r>
       <w:proofErr w:type="spellEnd"/>
       <w:r>
-        <w:t>’ otherwise the job description is just the next ‘div’ element after the job title.</w:t>
-      </w:r>
-      <w:r>
-        <w:t xml:space="preserve"> </w:t>
-      </w:r>
-      <w:r>
-        <w:br/>
-        <w:t xml:space="preserve">The </w:t>
-      </w:r>
-      <w:r>
-        <w:t>web</w:t>
-      </w:r>
-      <w:r>
-        <w:t>page ‘</w:t>
-      </w:r>
-      <w:r>
-        <w:t>https://www.thebalancecareers.com/employment-skills-listed-by-job-2062389</w:t>
-      </w:r>
-      <w:r>
-        <w:t>’ contains a list of professions w</w:t>
-      </w:r>
-      <w:r>
-        <w:t>ith</w:t>
-      </w:r>
-      <w:r>
-        <w:t xml:space="preserve"> links</w:t>
-      </w:r>
-      <w:r>
-        <w:t xml:space="preserve"> to</w:t>
-      </w:r>
-      <w:r>
-        <w:t xml:space="preserve"> a page dedicated to </w:t>
-      </w:r>
-      <w:r>
-        <w:t>each</w:t>
-      </w:r>
-      <w:r>
-        <w:t xml:space="preserve"> profession. These individual</w:t>
-      </w:r>
-      <w:r>
-        <w:t xml:space="preserve"> profession</w:t>
-      </w:r>
-      <w:r>
-        <w:t xml:space="preserve"> pages contain a list of skills stylised as an unordered list</w:t>
-      </w:r>
-      <w:r>
-        <w:t xml:space="preserve"> with each element having no class</w:t>
-      </w:r>
-      <w:r>
-        <w:t xml:space="preserve"> alongside paragraph content that proves to not be valuable to our case</w:t>
-      </w:r>
-      <w:r>
-        <w:t xml:space="preserve">. </w:t>
-      </w:r>
-    </w:p>
-    <w:p>
-      <w:pPr>
-        <w:pStyle w:val="ListParagraph"/>
-      </w:pPr>
-    </w:p>
+        <w:t>’ or ‘</w:t>
+      </w:r>
+      <w:proofErr w:type="spellStart"/>
+      <w:r>
+        <w:t>jobAdDetails</w:t>
+      </w:r>
+      <w:proofErr w:type="spellEnd"/>
+      <w:r>
+        <w:t xml:space="preserve">’. If the description </w:t>
+      </w:r>
+      <w:proofErr w:type="gramStart"/>
+      <w:r>
+        <w:t>can’t</w:t>
+      </w:r>
+      <w:proofErr w:type="gramEnd"/>
+      <w:r>
+        <w:t xml:space="preserve"> be found in either of those elements, it will be located in </w:t>
+      </w:r>
+      <w:r>
+        <w:t>the next div element after the job title.</w:t>
+      </w:r>
+    </w:p>
+    <w:p>
+      <w:pPr>
+        <w:pStyle w:val="ListParagraph"/>
+      </w:pPr>
+    </w:p>
+    <w:p>
+      <w:pPr>
+        <w:pStyle w:val="ListParagraph"/>
+      </w:pPr>
+      <w:r>
+        <w:t xml:space="preserve">Only a single page from </w:t>
+      </w:r>
+      <w:proofErr w:type="spellStart"/>
+      <w:r>
+        <w:t>thebalancecareers</w:t>
+      </w:r>
+      <w:proofErr w:type="spellEnd"/>
+      <w:r>
+        <w:t xml:space="preserve"> will be crawled, </w:t>
+      </w:r>
+      <w:hyperlink r:id="rId10" w:history="1">
+        <w:r>
+          <w:rPr>
+            <w:rStyle w:val="Hyperlink"/>
+          </w:rPr>
+          <w:t>https://www.thebalancecareers.com/employmen</w:t>
+        </w:r>
+        <w:r>
+          <w:rPr>
+            <w:rStyle w:val="Hyperlink"/>
+          </w:rPr>
+          <w:t>t</w:t>
+        </w:r>
+        <w:r>
+          <w:rPr>
+            <w:rStyle w:val="Hyperlink"/>
+          </w:rPr>
+          <w:t>-skills-listed-by-job-2062389</w:t>
+        </w:r>
+      </w:hyperlink>
+      <w:r>
+        <w:t>. This web page contains a plethora of possible job titles, divided by their industry sector, with each job title actually being a link to a dedicated page for this profession. Each individual profession</w:t>
+      </w:r>
+      <w:r>
+        <w:t>s’</w:t>
+      </w:r>
+      <w:r>
+        <w:t xml:space="preserve"> page is laid out differently to each other, but each share the fact that they all contain multiple </w:t>
+      </w:r>
+      <w:r>
+        <w:t xml:space="preserve">dot point </w:t>
+      </w:r>
+      <w:r>
+        <w:t xml:space="preserve">lists of skills. These skill lists are stylised as unordered lists with each list element having no class. </w:t>
+      </w:r>
+      <w:r>
+        <w:t xml:space="preserve">There also exists paragraphs of content elaborating on these skill lists, but these paragraphs prove to be of no value for the task at hand. </w:t>
+      </w:r>
+      <w:r>
+        <w:t xml:space="preserve">By employing </w:t>
+      </w:r>
+      <w:proofErr w:type="spellStart"/>
+      <w:r>
+        <w:t>BeautifulSoup</w:t>
+      </w:r>
+      <w:proofErr w:type="spellEnd"/>
+      <w:r>
+        <w:t xml:space="preserve"> once again, the content of each skill list can be extracted and</w:t>
+      </w:r>
+      <w:r>
+        <w:t xml:space="preserve"> subsequently</w:t>
+      </w:r>
+      <w:r>
+        <w:t xml:space="preserve"> written to a file.</w:t>
+      </w:r>
+    </w:p>
+    <w:p/>
     <w:p>
       <w:pPr>
         <w:pStyle w:val="ListParagraph"/>
@@ -581,7 +690,15 @@
         </w:numPr>
       </w:pPr>
       <w:r>
-        <w:t xml:space="preserve">The job description metadata will be supplemented with the skills extracted from </w:t>
+        <w:t xml:space="preserve">The job descriptions metadata will be supplemented with the title, </w:t>
+      </w:r>
+      <w:proofErr w:type="gramStart"/>
+      <w:r>
+        <w:t>classification</w:t>
+      </w:r>
+      <w:proofErr w:type="gramEnd"/>
+      <w:r>
+        <w:t xml:space="preserve"> and sub-classification. The complete skill list, created by appending each individual professions’ list of require skills obtained from </w:t>
       </w:r>
       <w:proofErr w:type="spellStart"/>
       <w:r>
@@ -589,14 +706,22 @@
       </w:r>
       <w:proofErr w:type="spellEnd"/>
       <w:r>
-        <w:t>. The extracted skills will be used in conjunction with a manually labelled data set to train a RNN on what a skill is, which can then be utilised to extract skills from the job descriptions.</w:t>
-      </w:r>
-    </w:p>
-    <w:p>
-      <w:pPr>
-        <w:pStyle w:val="ListParagraph"/>
-      </w:pPr>
-    </w:p>
+        <w:t xml:space="preserve">, will be used in </w:t>
+      </w:r>
+      <w:r>
+        <w:t xml:space="preserve">conjunction with a manually labelled data set to train a </w:t>
+      </w:r>
+      <w:r>
+        <w:t>Recurrent Neural Network (RNN)</w:t>
+      </w:r>
+      <w:r>
+        <w:t xml:space="preserve"> on what a skill is</w:t>
+      </w:r>
+      <w:r>
+        <w:t>. This RNN will then be used to extract all the skills contained in the job descriptions.</w:t>
+      </w:r>
+    </w:p>
+    <w:p/>
     <w:p>
       <w:pPr>
         <w:pStyle w:val="ListParagraph"/>
@@ -606,10 +731,25 @@
         </w:numPr>
       </w:pPr>
       <w:r>
-        <w:t>The SEEK web crawler will take the parent element that contains the job description and then find all children elements that contain text. The text from this list of elements is then joined and stored as the DESCRIPTION.</w:t>
-      </w:r>
-      <w:r>
-        <w:t xml:space="preserve"> The crawler for </w:t>
+        <w:lastRenderedPageBreak/>
+        <w:t>The SEEK web crawler will take the parent job description element and combine all the children p tags into a single string. This string will be stored in a csv file under the heading DESCRIPTION. The job title can be obtained</w:t>
+      </w:r>
+      <w:r>
+        <w:t xml:space="preserve"> by casting</w:t>
+      </w:r>
+      <w:r>
+        <w:t xml:space="preserve"> </w:t>
+      </w:r>
+      <w:r>
+        <w:t>the HTML pages’ title attribute to a string and then storing it in the csv file under the TITLE heading. The classification and sub-classification will be available as variables in the workspace but can also be obtained from the webpages’ URL.</w:t>
+      </w:r>
+    </w:p>
+    <w:p>
+      <w:pPr>
+        <w:pStyle w:val="ListParagraph"/>
+      </w:pPr>
+      <w:r>
+        <w:t xml:space="preserve">The crawler for </w:t>
       </w:r>
       <w:proofErr w:type="spellStart"/>
       <w:r>
@@ -617,16 +757,11 @@
       </w:r>
       <w:proofErr w:type="spellEnd"/>
       <w:r>
-        <w:t xml:space="preserve"> will find every &lt;li&gt; element on the individual profession page w</w:t>
-      </w:r>
-      <w:r>
-        <w:t xml:space="preserve">ith no class assigned to it. The text from each list item in the list of list elements will be appended to a skill list if that skill is not already present in the skill </w:t>
-      </w:r>
-      <w:proofErr w:type="gramStart"/>
-      <w:r>
-        <w:t>list</w:t>
-      </w:r>
-      <w:proofErr w:type="gramEnd"/>
+        <w:t xml:space="preserve"> will append the </w:t>
+      </w:r>
+      <w:r>
+        <w:t>skills found from each individual profession page to a single skill list if the individual skill is not already present in the global skills list. This skill list will be written to a csv file with the skills being under the TEXT heading. An additional column titled TARGET will also be written the value of ‘1’ for each skill. This TARGET column will be utilised when training the RNN.</w:t>
+      </w:r>
     </w:p>
     <w:p>
       <w:pPr>
@@ -786,11 +921,24 @@
         <w:pStyle w:val="ListParagraph"/>
       </w:pPr>
       <w:r>
-        <w:t xml:space="preserve">‘DATA_WRANGLING.PY’ The ‘’ file will be employed to clean the stored data. This is done through the re package in python, more specifically the sub function which substitutes a </w:t>
-      </w:r>
-      <w:r>
-        <w:lastRenderedPageBreak/>
-        <w:t>given regular expression with another supplied string. A series of substitutions are used to remove symbols present in the text including quotes, the newline character. Another series of substitutions are employed to remove certain words from the FIELD and TITLE columns.</w:t>
+        <w:t>‘DATA_WRANGLING.PY’ The ‘’ file will be employed to clean the stored data. This is done through the re package in python, more specifically the sub function which substitutes a given regular expression with another supplied string. A series of substitutions are used to remove symbols present in the text including quotes, the newline character. Another series of substitutions are employed to remove certain words from the FIELD and TITLE columns.</w:t>
+      </w:r>
+    </w:p>
+    <w:p>
+      <w:pPr>
+        <w:pStyle w:val="ListParagraph"/>
+      </w:pPr>
+    </w:p>
+    <w:p>
+      <w:pPr>
+        <w:pStyle w:val="ListParagraph"/>
+        <w:numPr>
+          <w:ilvl w:val="0"/>
+          <w:numId w:val="1"/>
+        </w:numPr>
+      </w:pPr>
+      <w:r>
+        <w:t>Summary and visualisation of the harvested data. Preliminary exploratory analysis</w:t>
       </w:r>
     </w:p>
     <w:p/>
@@ -871,6 +1019,7 @@
         <w:jc w:val="both"/>
       </w:pPr>
       <w:r>
+        <w:lastRenderedPageBreak/>
         <w:t xml:space="preserve">The input to the summarizer will be the job description, with the output being the 7 most important sentences </w:t>
       </w:r>
       <w:r>
@@ -1986,6 +2135,18 @@
       <w:szCs w:val="26"/>
     </w:rPr>
   </w:style>
+  <w:style w:type="character" w:styleId="FollowedHyperlink">
+    <w:name w:val="FollowedHyperlink"/>
+    <w:basedOn w:val="DefaultParagraphFont"/>
+    <w:uiPriority w:val="99"/>
+    <w:semiHidden/>
+    <w:unhideWhenUsed/>
+    <w:rsid w:val="00E450C8"/>
+    <w:rPr>
+      <w:color w:val="954F72" w:themeColor="followedHyperlink"/>
+      <w:u w:val="single"/>
+    </w:rPr>
+  </w:style>
 </w:styles>
 </file>
 

</xml_diff>

<commit_message>
Remove unnecessary files, move content to jupyter notebooks
</commit_message>
<xml_diff>
--- a/Report.docx
+++ b/Report.docx
@@ -18,44 +18,28 @@
         <w:t>550</w:t>
       </w:r>
       <w:r>
-        <w:t xml:space="preserve"> words </w:t>
-      </w:r>
-      <w:hyperlink r:id="rId5" w:history="1">
-        <w:r>
-          <w:rPr>
-            <w:rStyle w:val="Hyperlink"/>
-          </w:rPr>
-          <w:t>[</w:t>
-        </w:r>
-        <w:r>
-          <w:rPr>
-            <w:rStyle w:val="Hyperlink"/>
-          </w:rPr>
-          <w:t>source</w:t>
-        </w:r>
-        <w:r>
-          <w:rPr>
-            <w:rStyle w:val="Hyperlink"/>
-          </w:rPr>
-          <w:t>]</w:t>
-        </w:r>
-      </w:hyperlink>
+        <w:t xml:space="preserve"> </w:t>
+      </w:r>
+      <w:r>
+        <w:t xml:space="preserve">words </w:t>
+      </w:r>
+      <w:r>
+        <w:t>(Jennifer Gladstone, 2017)</w:t>
+      </w:r>
       <w:r>
         <w:t>.</w:t>
       </w:r>
       <w:r>
-        <w:t xml:space="preserve"> On average, it takes approximately 15 applications to land a job interview, and around 10 interviews to secure a single job offer. This means that an applicant would need to apply for 150 job positions before receiving a single job offer [</w:t>
-      </w:r>
-      <w:hyperlink r:id="rId6" w:history="1">
-        <w:r>
-          <w:rPr>
-            <w:rStyle w:val="Hyperlink"/>
-          </w:rPr>
-          <w:t>source</w:t>
-        </w:r>
-      </w:hyperlink>
-      <w:r>
-        <w:t xml:space="preserve">]. If each job listing takes </w:t>
+        <w:t xml:space="preserve"> On average, it takes approximately 15 applications to land a job interview, and around 10 interviews to secure a single job offer. This means that an applicant would need to apply for 150 job positions before receiving a single job offer</w:t>
+      </w:r>
+      <w:r>
+        <w:t xml:space="preserve"> </w:t>
+      </w:r>
+      <w:r>
+        <w:t>(Chakrabarti et al., 2019)</w:t>
+      </w:r>
+      <w:r>
+        <w:t xml:space="preserve">. If each job listing takes </w:t>
       </w:r>
       <w:r>
         <w:t>three</w:t>
@@ -152,11 +136,9 @@
       <w:r>
         <w:t xml:space="preserve">Skill keyword extraction through the use of a Long </w:t>
       </w:r>
-      <w:proofErr w:type="gramStart"/>
-      <w:r>
-        <w:t>Short Term</w:t>
-      </w:r>
-      <w:proofErr w:type="gramEnd"/>
+      <w:r>
+        <w:t>Short-Term</w:t>
+      </w:r>
       <w:r>
         <w:t xml:space="preserve"> Memory (LSTM) deep learning network and word embeddings.</w:t>
       </w:r>
@@ -201,14 +183,19 @@
       <w:r>
         <w:t xml:space="preserve"> </w:t>
       </w:r>
-      <w:hyperlink r:id="rId7" w:history="1">
-        <w:r>
-          <w:rPr>
-            <w:rStyle w:val="Hyperlink"/>
-          </w:rPr>
-          <w:t>[source]</w:t>
-        </w:r>
-      </w:hyperlink>
+      <w:r>
+        <w:t>(</w:t>
+      </w:r>
+      <w:r>
+        <w:rPr>
+          <w:i/>
+          <w:iCs/>
+        </w:rPr>
+        <w:t>About SEEK</w:t>
+      </w:r>
+      <w:r>
+        <w:t>, 2011)</w:t>
+      </w:r>
       <w:r>
         <w:t>.</w:t>
       </w:r>
@@ -263,14 +250,20 @@
       <w:r>
         <w:t xml:space="preserve"> </w:t>
       </w:r>
-      <w:hyperlink r:id="rId8" w:history="1">
-        <w:r>
-          <w:rPr>
-            <w:rStyle w:val="Hyperlink"/>
-          </w:rPr>
-          <w:t>[source]</w:t>
-        </w:r>
-      </w:hyperlink>
+      <w:r>
+        <w:t>(</w:t>
+      </w:r>
+      <w:r>
+        <w:rPr>
+          <w:i/>
+          <w:iCs/>
+        </w:rPr>
+        <w:t>About Us</w:t>
+      </w:r>
+      <w:r>
+        <w:t>, 2018)</w:t>
+      </w:r>
+      <w:hyperlink r:id="rId5" w:history="1"/>
       <w:r>
         <w:t>.</w:t>
       </w:r>
@@ -334,6 +327,9 @@
         <w:pStyle w:val="ListParagraph"/>
       </w:pPr>
       <w:r>
+        <w:rPr>
+          <w:noProof/>
+        </w:rPr>
         <w:drawing>
           <wp:inline distT="0" distB="0" distL="0" distR="0" wp14:anchorId="16174037" wp14:editId="3F1937C6">
             <wp:extent cx="4997302" cy="3862307"/>
@@ -350,7 +346,7 @@
                     <pic:cNvPicPr/>
                   </pic:nvPicPr>
                   <pic:blipFill>
-                    <a:blip r:embed="rId9"/>
+                    <a:blip r:embed="rId6"/>
                     <a:stretch>
                       <a:fillRect/>
                     </a:stretch>
@@ -488,11 +484,9 @@
       <w:r>
         <w:t xml:space="preserve"> can be solved by </w:t>
       </w:r>
-      <w:proofErr w:type="gramStart"/>
-      <w:r>
-        <w:t>appending  the</w:t>
-      </w:r>
-      <w:proofErr w:type="gramEnd"/>
+      <w:r>
+        <w:t>appending the</w:t>
+      </w:r>
       <w:r>
         <w:t xml:space="preserve"> </w:t>
       </w:r>
@@ -501,14 +495,7 @@
           <w:i/>
           <w:iCs/>
         </w:rPr>
-        <w:t>?page=</w:t>
-      </w:r>
-      <w:r>
-        <w:rPr>
-          <w:i/>
-          <w:iCs/>
-        </w:rPr>
-        <w:t xml:space="preserve">x </w:t>
+        <w:t xml:space="preserve">?page=x </w:t>
       </w:r>
       <w:r>
         <w:t xml:space="preserve">parameter to the query URL and incrementing the </w:t>
@@ -572,56 +559,31 @@
       <w:r>
         <w:t xml:space="preserve">’. If the description </w:t>
       </w:r>
-      <w:proofErr w:type="gramStart"/>
-      <w:r>
-        <w:t>can’t</w:t>
-      </w:r>
-      <w:proofErr w:type="gramEnd"/>
-      <w:r>
-        <w:t xml:space="preserve"> be found in either of those elements, it will be located in </w:t>
-      </w:r>
-      <w:r>
-        <w:t>the next div element after the job title.</w:t>
-      </w:r>
-    </w:p>
-    <w:p>
-      <w:pPr>
-        <w:pStyle w:val="ListParagraph"/>
-      </w:pPr>
-    </w:p>
-    <w:p>
-      <w:pPr>
-        <w:pStyle w:val="ListParagraph"/>
-      </w:pPr>
-      <w:r>
-        <w:t xml:space="preserve">Only a single page from </w:t>
-      </w:r>
-      <w:proofErr w:type="spellStart"/>
-      <w:r>
-        <w:t>thebalancecareers</w:t>
-      </w:r>
-      <w:proofErr w:type="spellEnd"/>
-      <w:r>
-        <w:t xml:space="preserve"> will be crawled, </w:t>
-      </w:r>
-      <w:hyperlink r:id="rId10" w:history="1">
+      <w:r>
+        <w:t>cannot</w:t>
+      </w:r>
+      <w:r>
+        <w:t xml:space="preserve"> be found in either of those elements, it will be located in the next div element after the job title.</w:t>
+      </w:r>
+    </w:p>
+    <w:p>
+      <w:pPr>
+        <w:pStyle w:val="ListParagraph"/>
+      </w:pPr>
+    </w:p>
+    <w:p>
+      <w:pPr>
+        <w:pStyle w:val="ListParagraph"/>
+      </w:pPr>
+      <w:r>
+        <w:t xml:space="preserve">Only a single page from thebalancecareers will be crawled, </w:t>
+      </w:r>
+      <w:hyperlink r:id="rId7" w:history="1">
         <w:r>
           <w:rPr>
             <w:rStyle w:val="Hyperlink"/>
           </w:rPr>
-          <w:t>https://www.thebalancecareers.com/employmen</w:t>
-        </w:r>
-        <w:r>
-          <w:rPr>
-            <w:rStyle w:val="Hyperlink"/>
-          </w:rPr>
-          <w:t>t</w:t>
-        </w:r>
-        <w:r>
-          <w:rPr>
-            <w:rStyle w:val="Hyperlink"/>
-          </w:rPr>
-          <w:t>-skills-listed-by-job-2062389</w:t>
+          <w:t>https://www.thebalancecareers.com/employment-skills-listed-by-job-2062389</w:t>
         </w:r>
       </w:hyperlink>
       <w:r>
@@ -643,15 +605,7 @@
         <w:t xml:space="preserve">There also exists paragraphs of content elaborating on these skill lists, but these paragraphs prove to be of no value for the task at hand. </w:t>
       </w:r>
       <w:r>
-        <w:t xml:space="preserve">By employing </w:t>
-      </w:r>
-      <w:proofErr w:type="spellStart"/>
-      <w:r>
-        <w:t>BeautifulSoup</w:t>
-      </w:r>
-      <w:proofErr w:type="spellEnd"/>
-      <w:r>
-        <w:t xml:space="preserve"> once again, the content of each skill list can be extracted and</w:t>
+        <w:t>By employing BeautifulSoup once again, the content of each skill list can be extracted and</w:t>
       </w:r>
       <w:r>
         <w:t xml:space="preserve"> subsequently</w:t>
@@ -692,33 +646,11 @@
       <w:r>
         <w:t xml:space="preserve">The job descriptions metadata will be supplemented with the title, </w:t>
       </w:r>
-      <w:proofErr w:type="gramStart"/>
-      <w:r>
-        <w:t>classification</w:t>
-      </w:r>
-      <w:proofErr w:type="gramEnd"/>
-      <w:r>
-        <w:t xml:space="preserve"> and sub-classification. The complete skill list, created by appending each individual professions’ list of require skills obtained from </w:t>
-      </w:r>
-      <w:proofErr w:type="spellStart"/>
-      <w:r>
-        <w:t>thebalancecareers</w:t>
-      </w:r>
-      <w:proofErr w:type="spellEnd"/>
-      <w:r>
-        <w:t xml:space="preserve">, will be used in </w:t>
-      </w:r>
-      <w:r>
-        <w:t xml:space="preserve">conjunction with a manually labelled data set to train a </w:t>
-      </w:r>
-      <w:r>
-        <w:t>Recurrent Neural Network (RNN)</w:t>
-      </w:r>
-      <w:r>
-        <w:t xml:space="preserve"> on what a skill is</w:t>
-      </w:r>
-      <w:r>
-        <w:t>. This RNN will then be used to extract all the skills contained in the job descriptions.</w:t>
+      <w:r>
+        <w:t>classification,</w:t>
+      </w:r>
+      <w:r>
+        <w:t xml:space="preserve"> and sub-classification. The complete skill list, created by appending each individual professions’ list of require skills obtained from thebalancecareers, will be used in conjunction with a manually labelled data set to train a Recurrent Neural Network (RNN) on what a skill is. This RNN will then be used to extract all the skills contained in the job descriptions.</w:t>
       </w:r>
     </w:p>
     <w:p/>
@@ -749,18 +681,16 @@
         <w:pStyle w:val="ListParagraph"/>
       </w:pPr>
       <w:r>
-        <w:t xml:space="preserve">The crawler for </w:t>
-      </w:r>
-      <w:proofErr w:type="spellStart"/>
-      <w:r>
-        <w:t>thebalancecareers</w:t>
-      </w:r>
-      <w:proofErr w:type="spellEnd"/>
-      <w:r>
-        <w:t xml:space="preserve"> will append the </w:t>
-      </w:r>
-      <w:r>
-        <w:t>skills found from each individual profession page to a single skill list if the individual skill is not already present in the global skills list. This skill list will be written to a csv file with the skills being under the TEXT heading. An additional column titled TARGET will also be written the value of ‘1’ for each skill. This TARGET column will be utilised when training the RNN.</w:t>
+        <w:t>The crawler for thebalancecareers will append the</w:t>
+      </w:r>
+      <w:r>
+        <w:t xml:space="preserve"> unique</w:t>
+      </w:r>
+      <w:r>
+        <w:t xml:space="preserve"> </w:t>
+      </w:r>
+      <w:r>
+        <w:t>skills found from each individual profession page to a single skill. This skill list will be written to a csv file with the skills being under the TEXT heading. An additional column titled TARGET will also be written the value of ‘1’ for each skill. This TARGET column will be utilised when training the RNN.</w:t>
       </w:r>
     </w:p>
     <w:p>
@@ -816,112 +746,145 @@
         </w:numPr>
       </w:pPr>
       <w:r>
-        <w:t xml:space="preserve">The </w:t>
-      </w:r>
+        <w:t>The Seek web crawler will save its initial data in a comma separated file with four columns:</w:t>
+      </w:r>
+    </w:p>
+    <w:p>
+      <w:pPr>
+        <w:pStyle w:val="ListParagraph"/>
+      </w:pPr>
+    </w:p>
+    <w:p>
+      <w:pPr>
+        <w:pStyle w:val="ListParagraph"/>
+        <w:numPr>
+          <w:ilvl w:val="0"/>
+          <w:numId w:val="4"/>
+        </w:numPr>
+      </w:pPr>
+      <w:r>
+        <w:t>FIELD</w:t>
+      </w:r>
+    </w:p>
+    <w:p>
+      <w:pPr>
+        <w:pStyle w:val="ListParagraph"/>
+        <w:numPr>
+          <w:ilvl w:val="0"/>
+          <w:numId w:val="4"/>
+        </w:numPr>
+      </w:pPr>
+      <w:r>
+        <w:t>SUB-</w:t>
+      </w:r>
+      <w:r>
+        <w:t>FIELD</w:t>
+      </w:r>
+    </w:p>
+    <w:p>
+      <w:pPr>
+        <w:pStyle w:val="ListParagraph"/>
+        <w:numPr>
+          <w:ilvl w:val="0"/>
+          <w:numId w:val="4"/>
+        </w:numPr>
+      </w:pPr>
+      <w:r>
+        <w:t>TITLE</w:t>
+      </w:r>
+    </w:p>
+    <w:p>
+      <w:pPr>
+        <w:pStyle w:val="ListParagraph"/>
+        <w:numPr>
+          <w:ilvl w:val="0"/>
+          <w:numId w:val="4"/>
+        </w:numPr>
+      </w:pPr>
+      <w:r>
+        <w:t>DESCRIPTION</w:t>
+      </w:r>
+    </w:p>
+    <w:p>
+      <w:pPr>
+        <w:pStyle w:val="ListParagraph"/>
+        <w:ind w:left="1080"/>
+      </w:pPr>
+    </w:p>
+    <w:p>
+      <w:pPr>
+        <w:pStyle w:val="ListParagraph"/>
+      </w:pPr>
+      <w:r>
+        <w:t xml:space="preserve">Processing and cleaning of this retrieved data will be achieved through the use of </w:t>
+      </w:r>
+      <w:r>
+        <w:t>python</w:t>
+      </w:r>
+      <w:r>
+        <w:t>’</w:t>
+      </w:r>
+      <w:r>
+        <w:t>s</w:t>
+      </w:r>
+      <w:r>
+        <w:t xml:space="preserve"> re package and python’s standard replace function. The re package is used as it provides </w:t>
+      </w:r>
+      <w:r>
+        <w:t>regular expression matching operations</w:t>
+      </w:r>
+      <w:r>
+        <w:t xml:space="preserve"> that can be combined with the substitute function to replace the matched pa</w:t>
+      </w:r>
+      <w:r>
+        <w:t xml:space="preserve">ttern. In this case, single and double quotes will be removed from the job descriptions to assist in the NLP tasks. The newline character (\n) is present in the extracted HTML as the job descriptions have been formatted before publishing and will be replaced with a single space. The </w:t>
+      </w:r>
+      <w:r>
+        <w:t>Unicode</w:t>
+      </w:r>
+      <w:r>
+        <w:t xml:space="preserve"> replacement character (\ufffd) was found to be causing issues when writing to a csv file. This character was therefore removed from the dataset.</w:t>
+      </w:r>
+    </w:p>
+    <w:p>
+      <w:pPr>
+        <w:pStyle w:val="ListParagraph"/>
+      </w:pPr>
+      <w:r>
+        <w:t xml:space="preserve">As the field and sub-field values are taken from the constructed URL during the web crawl, they must undergo some processing to be the correct value for the NLP tasks. Seek formats the field value as ‘job-in-FIELD’ </w:t>
+      </w:r>
+      <w:proofErr w:type="spellStart"/>
       <w:proofErr w:type="gramStart"/>
       <w:r>
-        <w:t>pandas</w:t>
-      </w:r>
+        <w:t>eg</w:t>
+      </w:r>
+      <w:proofErr w:type="spellEnd"/>
       <w:proofErr w:type="gramEnd"/>
       <w:r>
-        <w:t xml:space="preserve"> package will be used to construct a file with the list of jobs and their accompanying description. The file will be a csv file with the following headings:</w:t>
-      </w:r>
-    </w:p>
-    <w:p>
-      <w:pPr>
-        <w:pStyle w:val="ListParagraph"/>
-      </w:pPr>
-    </w:p>
-    <w:tbl>
-      <w:tblPr>
-        <w:tblStyle w:val="TableGrid"/>
-        <w:tblW w:w="0" w:type="auto"/>
-        <w:jc w:val="center"/>
-        <w:tblLook w:val="04A0" w:firstRow="1" w:lastRow="0" w:firstColumn="1" w:lastColumn="0" w:noHBand="0" w:noVBand="1"/>
-      </w:tblPr>
-      <w:tblGrid>
-        <w:gridCol w:w="2254"/>
-        <w:gridCol w:w="2254"/>
-        <w:gridCol w:w="2254"/>
-        <w:gridCol w:w="2254"/>
-      </w:tblGrid>
-      <w:tr>
-        <w:trPr>
-          <w:jc w:val="center"/>
-        </w:trPr>
-        <w:tc>
-          <w:tcPr>
-            <w:tcW w:w="2254" w:type="dxa"/>
-          </w:tcPr>
-          <w:p>
-            <w:pPr>
-              <w:pStyle w:val="ListParagraph"/>
-              <w:ind w:left="0"/>
-              <w:jc w:val="center"/>
-            </w:pPr>
-            <w:r>
-              <w:t>CLASSIFICATION</w:t>
-            </w:r>
-          </w:p>
-        </w:tc>
-        <w:tc>
-          <w:tcPr>
-            <w:tcW w:w="2254" w:type="dxa"/>
-          </w:tcPr>
-          <w:p>
-            <w:pPr>
-              <w:pStyle w:val="ListParagraph"/>
-              <w:ind w:left="0"/>
-              <w:jc w:val="center"/>
-            </w:pPr>
-            <w:r>
-              <w:t>SUB-CLASSIFICATION</w:t>
-            </w:r>
-          </w:p>
-        </w:tc>
-        <w:tc>
-          <w:tcPr>
-            <w:tcW w:w="2254" w:type="dxa"/>
-          </w:tcPr>
-          <w:p>
-            <w:pPr>
-              <w:pStyle w:val="ListParagraph"/>
-              <w:ind w:left="0"/>
-              <w:jc w:val="center"/>
-            </w:pPr>
-            <w:r>
-              <w:t>TITLE</w:t>
-            </w:r>
-          </w:p>
-        </w:tc>
-        <w:tc>
-          <w:tcPr>
-            <w:tcW w:w="2254" w:type="dxa"/>
-          </w:tcPr>
-          <w:p>
-            <w:pPr>
-              <w:pStyle w:val="ListParagraph"/>
-              <w:ind w:left="0"/>
-              <w:jc w:val="center"/>
-            </w:pPr>
-            <w:r>
-              <w:t>DESCRIPTION</w:t>
-            </w:r>
-          </w:p>
-        </w:tc>
-      </w:tr>
-    </w:tbl>
-    <w:p>
-      <w:pPr>
-        <w:pStyle w:val="ListParagraph"/>
-      </w:pPr>
-    </w:p>
-    <w:p>
-      <w:pPr>
-        <w:pStyle w:val="ListParagraph"/>
-      </w:pPr>
-      <w:r>
-        <w:t>‘DATA_WRANGLING.PY’ The ‘’ file will be employed to clean the stored data. This is done through the re package in python, more specifically the sub function which substitutes a given regular expression with another supplied string. A series of substitutions are used to remove symbols present in the text including quotes, the newline character. Another series of substitutions are employed to remove certain words from the FIELD and TITLE columns.</w:t>
+        <w:t xml:space="preserve"> ‘jobs-in-accounting’.</w:t>
+      </w:r>
+      <w:r>
+        <w:t xml:space="preserve"> Extracting the field is done with a simple regular expression to remove the </w:t>
+      </w:r>
+      <w:r>
+        <w:t>“</w:t>
+      </w:r>
+      <w:r>
+        <w:t>jobs-in-</w:t>
+      </w:r>
+      <w:r>
+        <w:t>“</w:t>
+      </w:r>
+      <w:r>
+        <w:t xml:space="preserve"> section. Due to the job title being taken from the HTML web page, a “ – seek” is appended on the end. This can also be removed with a simple regular expression.</w:t>
+      </w:r>
+    </w:p>
+    <w:p>
+      <w:pPr>
+        <w:pStyle w:val="ListParagraph"/>
+      </w:pPr>
+      <w:r>
+        <w:t>The crawler for thebalancecareers returns clean data due to the skills being extracted being plain text inside p tags. For consistency, all of the skills are converted to lowercase before being stored in a csv file.</w:t>
       </w:r>
     </w:p>
     <w:p>
@@ -938,7 +901,47 @@
         </w:numPr>
       </w:pPr>
       <w:r>
-        <w:t>Summary and visualisation of the harvested data. Preliminary exploratory analysis</w:t>
+        <w:t xml:space="preserve">Exploring the scraped Seek data first, </w:t>
+      </w:r>
+      <w:r>
+        <w:t xml:space="preserve">we can first look at the shape of the data and see that the crawler retrieved 8866 jobs. Next </w:t>
+      </w:r>
+      <w:r>
+        <w:t xml:space="preserve">we can look at the mean job description word count. </w:t>
+      </w:r>
+    </w:p>
+    <w:p>
+      <w:pPr>
+        <w:pStyle w:val="ListParagraph"/>
+      </w:pPr>
+      <w:r>
+        <w:t xml:space="preserve">After that, we can have a more in depth look into the job description word count per classification. Utilising the pandas boxplot function, we can visualise the </w:t>
+      </w:r>
+      <w:r>
+        <w:t>minimum, first quartile, median, third quartile, and maximum</w:t>
+      </w:r>
+      <w:r>
+        <w:t xml:space="preserve"> job description lengths per classification.</w:t>
+      </w:r>
+    </w:p>
+    <w:p>
+      <w:pPr>
+        <w:pStyle w:val="ListParagraph"/>
+      </w:pPr>
+      <w:r>
+        <w:lastRenderedPageBreak/>
+        <w:t>We can then plot a histogram of the job description word length to better understand the overall distribution. From the plot, it appears the data is normally distributed around the mean of 373 words.</w:t>
+      </w:r>
+      <w:r>
+        <w:t xml:space="preserve"> As the data set has over 1000 observations, this can be attributed to the central limit theorem.</w:t>
+      </w:r>
+    </w:p>
+    <w:p>
+      <w:pPr>
+        <w:pStyle w:val="ListParagraph"/>
+      </w:pPr>
+      <w:r>
+        <w:t>Exploring the retrieved skills data set next, we can see we successfully scraped 1954 skills from thebalancecareers.</w:t>
       </w:r>
     </w:p>
     <w:p/>
@@ -987,6 +990,689 @@
     <w:p>
       <w:pPr>
         <w:pStyle w:val="ListParagraph"/>
+      </w:pPr>
+      <w:r>
+        <w:t xml:space="preserve">Extraction based text summarisation can be completed through a number of approaches. One such system, </w:t>
+      </w:r>
+      <w:proofErr w:type="spellStart"/>
+      <w:r>
+        <w:t>TextRank</w:t>
+      </w:r>
+      <w:proofErr w:type="spellEnd"/>
+      <w:r>
+        <w:t>, proposed</w:t>
+      </w:r>
+      <w:r>
+        <w:t xml:space="preserve"> in </w:t>
+      </w:r>
+      <w:r>
+        <w:t>Sehgal et al</w:t>
+      </w:r>
+      <w:r>
+        <w:t xml:space="preserve"> (2017)</w:t>
+      </w:r>
+      <w:r>
+        <w:t xml:space="preserve"> modifies Google’s PageRank algorithm to </w:t>
+      </w:r>
+      <w:r>
+        <w:t>extract useful and</w:t>
+      </w:r>
+      <w:r>
+        <w:t xml:space="preserve"> </w:t>
+      </w:r>
+      <w:r>
+        <w:t>important phrases from the available</w:t>
+      </w:r>
+      <w:r>
+        <w:t xml:space="preserve"> </w:t>
+      </w:r>
+      <w:r>
+        <w:t>text</w:t>
+      </w:r>
+      <w:r>
+        <w:t>. This paper evaluates the algorithm through the ROGUE 2.0 Evaluation toolkit and achieves the following results:</w:t>
+      </w:r>
+    </w:p>
+    <w:p>
+      <w:pPr>
+        <w:pStyle w:val="ListParagraph"/>
+      </w:pPr>
+    </w:p>
+    <w:tbl>
+      <w:tblPr>
+        <w:tblStyle w:val="TableGrid"/>
+        <w:tblW w:w="0" w:type="auto"/>
+        <w:tblInd w:w="720" w:type="dxa"/>
+        <w:tblLook w:val="04A0" w:firstRow="1" w:lastRow="0" w:firstColumn="1" w:lastColumn="0" w:noHBand="0" w:noVBand="1"/>
+      </w:tblPr>
+      <w:tblGrid>
+        <w:gridCol w:w="1358"/>
+        <w:gridCol w:w="1359"/>
+        <w:gridCol w:w="1376"/>
+        <w:gridCol w:w="1394"/>
+        <w:gridCol w:w="1376"/>
+        <w:gridCol w:w="1433"/>
+      </w:tblGrid>
+      <w:tr>
+        <w:tc>
+          <w:tcPr>
+            <w:tcW w:w="1358" w:type="dxa"/>
+          </w:tcPr>
+          <w:p>
+            <w:pPr>
+              <w:pStyle w:val="ListParagraph"/>
+              <w:ind w:left="0"/>
+            </w:pPr>
+            <w:r>
+              <w:t>Rogue Type</w:t>
+            </w:r>
+          </w:p>
+        </w:tc>
+        <w:tc>
+          <w:tcPr>
+            <w:tcW w:w="1359" w:type="dxa"/>
+          </w:tcPr>
+          <w:p>
+            <w:pPr>
+              <w:pStyle w:val="ListParagraph"/>
+              <w:ind w:left="0"/>
+            </w:pPr>
+            <w:r>
+              <w:t>Task Name</w:t>
+            </w:r>
+          </w:p>
+        </w:tc>
+        <w:tc>
+          <w:tcPr>
+            <w:tcW w:w="1376" w:type="dxa"/>
+          </w:tcPr>
+          <w:p>
+            <w:pPr>
+              <w:pStyle w:val="ListParagraph"/>
+              <w:ind w:left="0"/>
+            </w:pPr>
+            <w:r>
+              <w:t>Average Recall</w:t>
+            </w:r>
+          </w:p>
+        </w:tc>
+        <w:tc>
+          <w:tcPr>
+            <w:tcW w:w="1394" w:type="dxa"/>
+          </w:tcPr>
+          <w:p>
+            <w:pPr>
+              <w:pStyle w:val="ListParagraph"/>
+              <w:ind w:left="0"/>
+            </w:pPr>
+            <w:r>
+              <w:t>Average Precision</w:t>
+            </w:r>
+          </w:p>
+        </w:tc>
+        <w:tc>
+          <w:tcPr>
+            <w:tcW w:w="1376" w:type="dxa"/>
+          </w:tcPr>
+          <w:p>
+            <w:pPr>
+              <w:pStyle w:val="ListParagraph"/>
+              <w:ind w:left="0"/>
+            </w:pPr>
+            <w:r>
+              <w:t xml:space="preserve">Average </w:t>
+            </w:r>
+            <w:proofErr w:type="spellStart"/>
+            <w:r>
+              <w:t>Fscore</w:t>
+            </w:r>
+            <w:proofErr w:type="spellEnd"/>
+          </w:p>
+        </w:tc>
+        <w:tc>
+          <w:tcPr>
+            <w:tcW w:w="1433" w:type="dxa"/>
+          </w:tcPr>
+          <w:p>
+            <w:pPr>
+              <w:pStyle w:val="ListParagraph"/>
+              <w:ind w:left="0"/>
+            </w:pPr>
+            <w:r>
+              <w:t>Number reference summaries</w:t>
+            </w:r>
+          </w:p>
+        </w:tc>
+      </w:tr>
+      <w:tr>
+        <w:tc>
+          <w:tcPr>
+            <w:tcW w:w="1358" w:type="dxa"/>
+          </w:tcPr>
+          <w:p>
+            <w:pPr>
+              <w:pStyle w:val="ListParagraph"/>
+              <w:ind w:left="0"/>
+            </w:pPr>
+            <w:r>
+              <w:t>ROGUE 1</w:t>
+            </w:r>
+          </w:p>
+        </w:tc>
+        <w:tc>
+          <w:tcPr>
+            <w:tcW w:w="1359" w:type="dxa"/>
+          </w:tcPr>
+          <w:p>
+            <w:pPr>
+              <w:pStyle w:val="ListParagraph"/>
+              <w:ind w:left="0"/>
+            </w:pPr>
+            <w:r>
+              <w:t>Sample 1</w:t>
+            </w:r>
+          </w:p>
+        </w:tc>
+        <w:tc>
+          <w:tcPr>
+            <w:tcW w:w="1376" w:type="dxa"/>
+          </w:tcPr>
+          <w:p>
+            <w:pPr>
+              <w:pStyle w:val="ListParagraph"/>
+              <w:ind w:left="0"/>
+            </w:pPr>
+            <w:r>
+              <w:t>1.0</w:t>
+            </w:r>
+          </w:p>
+        </w:tc>
+        <w:tc>
+          <w:tcPr>
+            <w:tcW w:w="1394" w:type="dxa"/>
+          </w:tcPr>
+          <w:p>
+            <w:pPr>
+              <w:pStyle w:val="ListParagraph"/>
+              <w:ind w:left="0"/>
+            </w:pPr>
+            <w:r>
+              <w:t>0.29664</w:t>
+            </w:r>
+          </w:p>
+        </w:tc>
+        <w:tc>
+          <w:tcPr>
+            <w:tcW w:w="1376" w:type="dxa"/>
+          </w:tcPr>
+          <w:p>
+            <w:pPr>
+              <w:pStyle w:val="ListParagraph"/>
+              <w:ind w:left="0"/>
+            </w:pPr>
+            <w:r>
+              <w:t>0.45732</w:t>
+            </w:r>
+          </w:p>
+        </w:tc>
+        <w:tc>
+          <w:tcPr>
+            <w:tcW w:w="1433" w:type="dxa"/>
+          </w:tcPr>
+          <w:p>
+            <w:pPr>
+              <w:pStyle w:val="ListParagraph"/>
+              <w:ind w:left="0"/>
+            </w:pPr>
+            <w:r>
+              <w:t>1</w:t>
+            </w:r>
+          </w:p>
+        </w:tc>
+      </w:tr>
+      <w:tr>
+        <w:tc>
+          <w:tcPr>
+            <w:tcW w:w="1358" w:type="dxa"/>
+          </w:tcPr>
+          <w:p>
+            <w:pPr>
+              <w:pStyle w:val="ListParagraph"/>
+              <w:ind w:left="0"/>
+            </w:pPr>
+            <w:r>
+              <w:t>ROGUE 1</w:t>
+            </w:r>
+          </w:p>
+        </w:tc>
+        <w:tc>
+          <w:tcPr>
+            <w:tcW w:w="1359" w:type="dxa"/>
+          </w:tcPr>
+          <w:p>
+            <w:pPr>
+              <w:pStyle w:val="ListParagraph"/>
+              <w:ind w:left="0"/>
+            </w:pPr>
+            <w:r>
+              <w:t>Sample 2</w:t>
+            </w:r>
+          </w:p>
+        </w:tc>
+        <w:tc>
+          <w:tcPr>
+            <w:tcW w:w="1376" w:type="dxa"/>
+          </w:tcPr>
+          <w:p>
+            <w:pPr>
+              <w:pStyle w:val="ListParagraph"/>
+              <w:ind w:left="0"/>
+            </w:pPr>
+            <w:r>
+              <w:t>1.0</w:t>
+            </w:r>
+          </w:p>
+        </w:tc>
+        <w:tc>
+          <w:tcPr>
+            <w:tcW w:w="1394" w:type="dxa"/>
+          </w:tcPr>
+          <w:p>
+            <w:pPr>
+              <w:pStyle w:val="ListParagraph"/>
+              <w:ind w:left="0"/>
+            </w:pPr>
+            <w:r>
+              <w:t>0.09125</w:t>
+            </w:r>
+          </w:p>
+        </w:tc>
+        <w:tc>
+          <w:tcPr>
+            <w:tcW w:w="1376" w:type="dxa"/>
+          </w:tcPr>
+          <w:p>
+            <w:pPr>
+              <w:pStyle w:val="ListParagraph"/>
+              <w:ind w:left="0"/>
+            </w:pPr>
+            <w:r>
+              <w:t>0.16841</w:t>
+            </w:r>
+          </w:p>
+        </w:tc>
+        <w:tc>
+          <w:tcPr>
+            <w:tcW w:w="1433" w:type="dxa"/>
+          </w:tcPr>
+          <w:p>
+            <w:pPr>
+              <w:pStyle w:val="ListParagraph"/>
+              <w:ind w:left="0"/>
+            </w:pPr>
+            <w:r>
+              <w:t>1</w:t>
+            </w:r>
+          </w:p>
+        </w:tc>
+      </w:tr>
+      <w:tr>
+        <w:tc>
+          <w:tcPr>
+            <w:tcW w:w="1358" w:type="dxa"/>
+          </w:tcPr>
+          <w:p>
+            <w:pPr>
+              <w:pStyle w:val="ListParagraph"/>
+              <w:ind w:left="0"/>
+            </w:pPr>
+            <w:r>
+              <w:t>ROGUE 1</w:t>
+            </w:r>
+          </w:p>
+        </w:tc>
+        <w:tc>
+          <w:tcPr>
+            <w:tcW w:w="1359" w:type="dxa"/>
+          </w:tcPr>
+          <w:p>
+            <w:pPr>
+              <w:pStyle w:val="ListParagraph"/>
+              <w:ind w:left="0"/>
+            </w:pPr>
+            <w:r>
+              <w:t>Sample 3</w:t>
+            </w:r>
+          </w:p>
+        </w:tc>
+        <w:tc>
+          <w:tcPr>
+            <w:tcW w:w="1376" w:type="dxa"/>
+          </w:tcPr>
+          <w:p>
+            <w:pPr>
+              <w:pStyle w:val="ListParagraph"/>
+              <w:ind w:left="0"/>
+            </w:pPr>
+            <w:r>
+              <w:t>1.0</w:t>
+            </w:r>
+          </w:p>
+        </w:tc>
+        <w:tc>
+          <w:tcPr>
+            <w:tcW w:w="1394" w:type="dxa"/>
+          </w:tcPr>
+          <w:p>
+            <w:pPr>
+              <w:pStyle w:val="ListParagraph"/>
+              <w:ind w:left="0"/>
+            </w:pPr>
+            <w:r>
+              <w:t>0.33504</w:t>
+            </w:r>
+          </w:p>
+        </w:tc>
+        <w:tc>
+          <w:tcPr>
+            <w:tcW w:w="1376" w:type="dxa"/>
+          </w:tcPr>
+          <w:p>
+            <w:pPr>
+              <w:pStyle w:val="ListParagraph"/>
+              <w:ind w:left="0"/>
+            </w:pPr>
+            <w:r>
+              <w:t>0.50192</w:t>
+            </w:r>
+          </w:p>
+        </w:tc>
+        <w:tc>
+          <w:tcPr>
+            <w:tcW w:w="1433" w:type="dxa"/>
+          </w:tcPr>
+          <w:p>
+            <w:pPr>
+              <w:pStyle w:val="ListParagraph"/>
+              <w:ind w:left="0"/>
+            </w:pPr>
+            <w:r>
+              <w:t>1</w:t>
+            </w:r>
+          </w:p>
+        </w:tc>
+      </w:tr>
+      <w:tr>
+        <w:tc>
+          <w:tcPr>
+            <w:tcW w:w="1358" w:type="dxa"/>
+          </w:tcPr>
+          <w:p>
+            <w:pPr>
+              <w:pStyle w:val="ListParagraph"/>
+              <w:ind w:left="0"/>
+            </w:pPr>
+            <w:r>
+              <w:t>ROGUE 1</w:t>
+            </w:r>
+          </w:p>
+        </w:tc>
+        <w:tc>
+          <w:tcPr>
+            <w:tcW w:w="1359" w:type="dxa"/>
+          </w:tcPr>
+          <w:p>
+            <w:pPr>
+              <w:pStyle w:val="ListParagraph"/>
+              <w:ind w:left="0"/>
+            </w:pPr>
+            <w:r>
+              <w:t>Sample 4</w:t>
+            </w:r>
+          </w:p>
+        </w:tc>
+        <w:tc>
+          <w:tcPr>
+            <w:tcW w:w="1376" w:type="dxa"/>
+          </w:tcPr>
+          <w:p>
+            <w:pPr>
+              <w:pStyle w:val="ListParagraph"/>
+              <w:ind w:left="0"/>
+            </w:pPr>
+            <w:r>
+              <w:t>1.0</w:t>
+            </w:r>
+          </w:p>
+        </w:tc>
+        <w:tc>
+          <w:tcPr>
+            <w:tcW w:w="1394" w:type="dxa"/>
+          </w:tcPr>
+          <w:p>
+            <w:pPr>
+              <w:pStyle w:val="ListParagraph"/>
+              <w:ind w:left="0"/>
+            </w:pPr>
+            <w:r>
+              <w:t>0.44071</w:t>
+            </w:r>
+          </w:p>
+        </w:tc>
+        <w:tc>
+          <w:tcPr>
+            <w:tcW w:w="1376" w:type="dxa"/>
+          </w:tcPr>
+          <w:p>
+            <w:pPr>
+              <w:pStyle w:val="ListParagraph"/>
+              <w:ind w:left="0"/>
+            </w:pPr>
+            <w:r>
+              <w:t>0.61180</w:t>
+            </w:r>
+          </w:p>
+        </w:tc>
+        <w:tc>
+          <w:tcPr>
+            <w:tcW w:w="1433" w:type="dxa"/>
+          </w:tcPr>
+          <w:p>
+            <w:pPr>
+              <w:pStyle w:val="ListParagraph"/>
+              <w:ind w:left="0"/>
+            </w:pPr>
+            <w:r>
+              <w:t>1</w:t>
+            </w:r>
+          </w:p>
+        </w:tc>
+      </w:tr>
+    </w:tbl>
+    <w:p>
+      <w:pPr>
+        <w:pStyle w:val="ListParagraph"/>
+      </w:pPr>
+    </w:p>
+    <w:p>
+      <w:pPr>
+        <w:pStyle w:val="ListParagraph"/>
+      </w:pPr>
+      <w:r>
+        <w:t xml:space="preserve">While efforts </w:t>
+      </w:r>
+      <w:r>
+        <w:t>had</w:t>
+      </w:r>
+      <w:r>
+        <w:t xml:space="preserve"> been made to extract a meaningful and coherent summary</w:t>
+      </w:r>
+    </w:p>
+    <w:p>
+      <w:pPr>
+        <w:pStyle w:val="ListParagraph"/>
+      </w:pPr>
+      <w:r>
+        <w:t>from the article, there is still a lot of scope of improvement as to how the sentences</w:t>
+      </w:r>
+      <w:r>
+        <w:t xml:space="preserve"> </w:t>
+      </w:r>
+      <w:r>
+        <w:t>are extracted and whether they take the summary to its logical meaning</w:t>
+      </w:r>
+      <w:r>
+        <w:t xml:space="preserve">. </w:t>
+      </w:r>
+      <w:r>
+        <w:t xml:space="preserve">Another possible approach is to use k-means clustering as proposed in </w:t>
+      </w:r>
+      <w:r>
+        <w:t xml:space="preserve">Shetty and </w:t>
+      </w:r>
+      <w:proofErr w:type="spellStart"/>
+      <w:r>
+        <w:t>Kallimani</w:t>
+      </w:r>
+      <w:proofErr w:type="spellEnd"/>
+      <w:r>
+        <w:t xml:space="preserve"> (2017)</w:t>
+      </w:r>
+      <w:r>
+        <w:t xml:space="preserve">. </w:t>
+      </w:r>
+      <w:r>
+        <w:t>This paper proposes a three-step unsupervised extraction approach consisting of:</w:t>
+      </w:r>
+    </w:p>
+    <w:p>
+      <w:pPr>
+        <w:pStyle w:val="ListParagraph"/>
+        <w:numPr>
+          <w:ilvl w:val="1"/>
+          <w:numId w:val="4"/>
+        </w:numPr>
+      </w:pPr>
+      <w:r>
+        <w:t>Document tokenization</w:t>
+      </w:r>
+    </w:p>
+    <w:p>
+      <w:pPr>
+        <w:pStyle w:val="ListParagraph"/>
+        <w:numPr>
+          <w:ilvl w:val="1"/>
+          <w:numId w:val="4"/>
+        </w:numPr>
+      </w:pPr>
+      <w:r>
+        <w:t>Compute sentence score</w:t>
+      </w:r>
+    </w:p>
+    <w:p>
+      <w:pPr>
+        <w:pStyle w:val="ListParagraph"/>
+        <w:numPr>
+          <w:ilvl w:val="1"/>
+          <w:numId w:val="4"/>
+        </w:numPr>
+      </w:pPr>
+      <w:r>
+        <w:t xml:space="preserve">Apply </w:t>
+      </w:r>
+      <w:r>
+        <w:t>Centroid Based Clustering on the</w:t>
+      </w:r>
+      <w:r>
+        <w:t xml:space="preserve"> s</w:t>
+      </w:r>
+      <w:r>
+        <w:t>entences and extract</w:t>
+      </w:r>
+      <w:r>
+        <w:t xml:space="preserve"> </w:t>
+      </w:r>
+      <w:r>
+        <w:t xml:space="preserve">important </w:t>
+      </w:r>
+      <w:r>
+        <w:t>s</w:t>
+      </w:r>
+      <w:r>
+        <w:t>entences</w:t>
+      </w:r>
+      <w:r>
+        <w:t xml:space="preserve"> a</w:t>
+      </w:r>
+      <w:r>
+        <w:t xml:space="preserve">s part of </w:t>
+      </w:r>
+      <w:proofErr w:type="gramStart"/>
+      <w:r>
+        <w:t>summary</w:t>
+      </w:r>
+      <w:proofErr w:type="gramEnd"/>
+    </w:p>
+    <w:p>
+      <w:pPr>
+        <w:ind w:left="720"/>
+      </w:pPr>
+      <w:r>
+        <w:t xml:space="preserve">The paper </w:t>
+      </w:r>
+      <w:r>
+        <w:t>does not</w:t>
+      </w:r>
+      <w:r>
+        <w:t xml:space="preserve"> measure the accuracy of the summarizer and instead compares their output to a </w:t>
+      </w:r>
+      <w:r>
+        <w:t>human written</w:t>
+      </w:r>
+      <w:r>
+        <w:t xml:space="preserve"> </w:t>
+      </w:r>
+      <w:r>
+        <w:t>abstractive summary</w:t>
+      </w:r>
+      <w:r>
+        <w:t>. The</w:t>
+      </w:r>
+      <w:r>
+        <w:t xml:space="preserve">y state that their approach provides more favourable results than current state-of-the-art approaches such as </w:t>
+      </w:r>
+      <w:proofErr w:type="spellStart"/>
+      <w:r>
+        <w:t>TextRank</w:t>
+      </w:r>
+      <w:proofErr w:type="spellEnd"/>
+      <w:r>
+        <w:t xml:space="preserve">, </w:t>
+      </w:r>
+      <w:r>
+        <w:t xml:space="preserve">ranking </w:t>
+      </w:r>
+      <w:r>
+        <w:t>their</w:t>
+      </w:r>
+      <w:r>
+        <w:t xml:space="preserve"> proposed approach in second place</w:t>
+      </w:r>
+      <w:r>
+        <w:t xml:space="preserve"> to a human approach</w:t>
+      </w:r>
+      <w:r>
+        <w:t>, very close to the first place.</w:t>
+      </w:r>
+    </w:p>
+    <w:p>
+      <w:pPr>
+        <w:pStyle w:val="ListParagraph"/>
+      </w:pPr>
+    </w:p>
+    <w:p>
+      <w:pPr>
+        <w:pStyle w:val="ListParagraph"/>
         <w:numPr>
           <w:ilvl w:val="0"/>
           <w:numId w:val="3"/>
@@ -1000,14 +1686,55 @@
     <w:p>
       <w:pPr>
         <w:pStyle w:val="ListParagraph"/>
+      </w:pPr>
+    </w:p>
+    <w:p>
+      <w:pPr>
+        <w:pStyle w:val="ListParagraph"/>
         <w:jc w:val="both"/>
       </w:pPr>
       <w:r>
-        <w:t>This task was chosen in order to extract the key</w:t>
-      </w:r>
-      <w:r>
-        <w:t xml:space="preserve"> sections of the job postings, allowing the prospective applicant to read a quick summarization of the post without needing to read the whole thing.</w:t>
-      </w:r>
+        <w:t xml:space="preserve">With the recent surge in the amount of online content available to the general population, a </w:t>
+      </w:r>
+      <w:r>
+        <w:t>fast and effective automatic summarization has become more important.</w:t>
+      </w:r>
+      <w:r>
+        <w:t xml:space="preserve"> By summarizing content with a large amount of data down to a few sentences, users are able to access the most important aspects of the content without having to sift through redundant and insignificant information. This proves key in reducing the amount of time taken reading job applications, </w:t>
+      </w:r>
+      <w:r>
+        <w:t>allowing the prospective applicant to read a quick summarization of the post without needing to read the whole thing.</w:t>
+      </w:r>
+    </w:p>
+    <w:p>
+      <w:pPr>
+        <w:pStyle w:val="ListParagraph"/>
+        <w:jc w:val="both"/>
+      </w:pPr>
+      <w:r>
+        <w:t>An extraction-based approach was chosen as opposed to an abstractive-based summariser due to the simplicity of the former method. The extraction-based approach also retains the writing style and nuances of the original job description which can provide context that would be lost with an abstractive text summariser.</w:t>
+      </w:r>
+      <w:r>
+        <w:t xml:space="preserve"> </w:t>
+      </w:r>
+    </w:p>
+    <w:p>
+      <w:pPr>
+        <w:pStyle w:val="ListParagraph"/>
+        <w:jc w:val="both"/>
+      </w:pPr>
+    </w:p>
+    <w:p>
+      <w:pPr>
+        <w:pStyle w:val="ListParagraph"/>
+        <w:jc w:val="both"/>
+      </w:pPr>
+    </w:p>
+    <w:p>
+      <w:pPr>
+        <w:pStyle w:val="ListParagraph"/>
+        <w:jc w:val="both"/>
+      </w:pPr>
     </w:p>
     <w:p>
       <w:pPr>
@@ -1019,17 +1746,93 @@
         <w:jc w:val="both"/>
       </w:pPr>
       <w:r>
-        <w:lastRenderedPageBreak/>
-        <w:t xml:space="preserve">The input to the summarizer will be the job description, with the output being the 7 most important sentences </w:t>
-      </w:r>
-      <w:r>
-        <w:t xml:space="preserve">as determined by the extractor. The </w:t>
+        <w:t>The input to the summarizer will be the job description, with the output being an arbitrary amount of the most impactful sentences as determined by the extractor.</w:t>
+      </w:r>
+      <w:r>
+        <w:t xml:space="preserve"> </w:t>
+      </w:r>
+      <w:r>
+        <w:t>As the job description had been cleaned previously, there is no additional pre-processing of the input required. As the output is just</w:t>
+      </w:r>
+      <w:r>
+        <w:t xml:space="preserve"> text sentences extracted from the input, is requires no additional cleaning or processing before the summary can be stored alongside the rest of the data in a csv file.</w:t>
       </w:r>
     </w:p>
     <w:p>
       <w:pPr>
         <w:jc w:val="both"/>
       </w:pPr>
+    </w:p>
+    <w:p>
+      <w:pPr>
+        <w:pStyle w:val="ListParagraph"/>
+        <w:numPr>
+          <w:ilvl w:val="0"/>
+          <w:numId w:val="3"/>
+        </w:numPr>
+        <w:jc w:val="both"/>
+      </w:pPr>
+      <w:r>
+        <w:t>As this NLP task is not a machine learning task, no hyperparameter is used. Judging the effectiveness of the summarizer will be down to pure human judgement as this task is only a prototype. Further research can be done into what metrics can be applied and how to apply them to this task.</w:t>
+      </w:r>
+    </w:p>
+    <w:p>
+      <w:pPr>
+        <w:pStyle w:val="ListParagraph"/>
+      </w:pPr>
+    </w:p>
+    <w:p>
+      <w:pPr>
+        <w:pStyle w:val="ListParagraph"/>
+        <w:numPr>
+          <w:ilvl w:val="0"/>
+          <w:numId w:val="3"/>
+        </w:numPr>
+        <w:jc w:val="both"/>
+      </w:pPr>
+      <w:r>
+        <w:t>To test the summarizer, we can first test it on a single job ad to gauge its effectiveness. Further to that we can then run the summarizer for each job in order to find the average length of the summary compared to the job posting.</w:t>
+      </w:r>
+    </w:p>
+    <w:p>
+      <w:pPr>
+        <w:pStyle w:val="ListParagraph"/>
+      </w:pPr>
+    </w:p>
+    <w:p>
+      <w:pPr>
+        <w:pStyle w:val="ListParagraph"/>
+        <w:jc w:val="both"/>
+      </w:pPr>
+      <w:r>
+        <w:t>From the output, the summary</w:t>
+      </w:r>
+      <w:r>
+        <w:t xml:space="preserve"> lacks coherence as it is simply extracting impactful sentences and does not try to develop a new paragraph based on the data, a task more suitable to an </w:t>
+      </w:r>
+      <w:r>
+        <w:t>abstractive</w:t>
+      </w:r>
+      <w:r>
+        <w:t xml:space="preserve"> -based summarizer. We can also see the summary has an average length of 70 words, a 453% reduction from the average 317 words in a job posting. </w:t>
+      </w:r>
+    </w:p>
+    <w:p>
+      <w:pPr>
+        <w:pStyle w:val="ListParagraph"/>
+        <w:jc w:val="both"/>
+      </w:pPr>
+      <w:r>
+        <w:t xml:space="preserve">While the summary lacks coherence, </w:t>
+      </w:r>
+      <w:proofErr w:type="gramStart"/>
+      <w:r>
+        <w:t>it’s</w:t>
+      </w:r>
+      <w:proofErr w:type="gramEnd"/>
+      <w:r>
+        <w:t xml:space="preserve"> quality is more than suitable for this prototype task and can be applied to the whole dataset, with the summary saved in a column titled “SUMMARY”.</w:t>
+      </w:r>
     </w:p>
     <w:p>
       <w:pPr>
@@ -1054,6 +1857,175 @@
       </w:pPr>
       <w:r>
         <w:t>Lit review</w:t>
+      </w:r>
+    </w:p>
+    <w:p>
+      <w:pPr>
+        <w:pStyle w:val="ListParagraph"/>
+      </w:pPr>
+      <w:r>
+        <w:t xml:space="preserve">Job candidates obtain skills through formal education, vocational education, internships, on-the-job training, or experience from previous occupations. The key function of a job search </w:t>
+      </w:r>
+      <w:r>
+        <w:lastRenderedPageBreak/>
+        <w:t xml:space="preserve">engine is to assist in </w:t>
+      </w:r>
+      <w:r>
+        <w:t xml:space="preserve">the matching of the candidates skills to jobs that also require a similar skill set. </w:t>
+      </w:r>
+      <w:r>
+        <w:t>A common approach</w:t>
+      </w:r>
+      <w:r>
+        <w:t xml:space="preserve"> </w:t>
+      </w:r>
+      <w:r>
+        <w:t>while doing a skill match is to use standard keyword</w:t>
+      </w:r>
+      <w:r>
+        <w:t xml:space="preserve"> </w:t>
+      </w:r>
+      <w:proofErr w:type="gramStart"/>
+      <w:r>
+        <w:t>matching</w:t>
+      </w:r>
+      <w:proofErr w:type="gramEnd"/>
+    </w:p>
+    <w:p>
+      <w:pPr>
+        <w:pStyle w:val="ListParagraph"/>
+      </w:pPr>
+      <w:r>
+        <w:t>or information retrieval framework as explained in</w:t>
+      </w:r>
+      <w:r>
+        <w:t xml:space="preserve"> </w:t>
+      </w:r>
+      <w:r>
+        <w:t>(Salton &amp; Buckley, 1988)</w:t>
+      </w:r>
+      <w:r>
+        <w:t>.</w:t>
+      </w:r>
+      <w:r>
+        <w:t xml:space="preserve"> A few challenges with this approach include:</w:t>
+      </w:r>
+    </w:p>
+    <w:p>
+      <w:pPr>
+        <w:pStyle w:val="ListParagraph"/>
+        <w:numPr>
+          <w:ilvl w:val="1"/>
+          <w:numId w:val="4"/>
+        </w:numPr>
+      </w:pPr>
+      <w:r>
+        <w:t>The skill may be referenced in many different forms or synonyms (e.g., OOP, Object Oriented Programming)</w:t>
+      </w:r>
+    </w:p>
+    <w:p>
+      <w:pPr>
+        <w:pStyle w:val="ListParagraph"/>
+        <w:numPr>
+          <w:ilvl w:val="1"/>
+          <w:numId w:val="4"/>
+        </w:numPr>
+      </w:pPr>
+      <w:r>
+        <w:t>Some skills may not be explicitly stated in the job description, but industry knowledge would dictate experience with the stated skill requires experience with the unstated skill (</w:t>
+      </w:r>
+      <w:proofErr w:type="gramStart"/>
+      <w:r>
+        <w:t>e.g.</w:t>
+      </w:r>
+      <w:proofErr w:type="gramEnd"/>
+      <w:r>
+        <w:t xml:space="preserve"> Experience with python denotes the candidate would require experience with Object Oriented Programming)</w:t>
+      </w:r>
+    </w:p>
+    <w:p>
+      <w:pPr>
+        <w:pStyle w:val="ListParagraph"/>
+        <w:numPr>
+          <w:ilvl w:val="1"/>
+          <w:numId w:val="4"/>
+        </w:numPr>
+      </w:pPr>
+      <w:r>
+        <w:t>A skill dictionary would quickly become outdated as new skills from unseen and emerging domains appear.</w:t>
+      </w:r>
+    </w:p>
+    <w:p>
+      <w:pPr>
+        <w:ind w:left="720"/>
+      </w:pPr>
+      <w:r>
+        <w:t>A framework for skill extraction and normalization</w:t>
+      </w:r>
+      <w:r>
+        <w:t xml:space="preserve"> </w:t>
+      </w:r>
+      <w:r>
+        <w:t xml:space="preserve">was proposed in </w:t>
+      </w:r>
+      <w:r>
+        <w:t>(Sharma, 2019)</w:t>
+      </w:r>
+      <w:r>
+        <w:t>.</w:t>
+      </w:r>
+      <w:r>
+        <w:t xml:space="preserve"> </w:t>
+      </w:r>
+      <w:r>
+        <w:t xml:space="preserve">This paper </w:t>
+      </w:r>
+      <w:r>
+        <w:t xml:space="preserve">proposes the use of a Recurrent Neural Network </w:t>
+      </w:r>
+      <w:r>
+        <w:t>subtype of an artificial neural network in combination with word embeddings to solve the problems encountered</w:t>
+      </w:r>
+      <w:r>
+        <w:t xml:space="preserve"> with a static skill dictionary.</w:t>
+      </w:r>
+      <w:r>
+        <w:t xml:space="preserve"> The system first extracts noun phrases from job descriptions before applying a Long </w:t>
+      </w:r>
+      <w:r>
+        <w:t>Short-Term</w:t>
+      </w:r>
+      <w:r>
+        <w:t xml:space="preserve"> Memory (LSTM) deep learning network combined with word embeddings to extract the relevant skills from the text.</w:t>
+      </w:r>
+      <w:r>
+        <w:t xml:space="preserve"> The authors were able to achieve a test accuracy of 76.58% by restricting the job domain to </w:t>
+      </w:r>
+      <w:r>
+        <w:t xml:space="preserve">jobs </w:t>
+      </w:r>
+      <w:r>
+        <w:t>Data Science</w:t>
+      </w:r>
+      <w:r>
+        <w:t xml:space="preserve"> </w:t>
+      </w:r>
+      <w:r>
+        <w:t>category</w:t>
+      </w:r>
+      <w:r>
+        <w:t>.</w:t>
+      </w:r>
+      <w:r>
+        <w:t xml:space="preserve"> The method proposed in this paper is limited by the use of noun phrases for the core training dataset. As many job posts are represented by verb phrases, a new training set and model must be developed to extract the phrases. </w:t>
+      </w:r>
+    </w:p>
+    <w:p>
+      <w:pPr>
+        <w:pStyle w:val="ListParagraph"/>
+      </w:pPr>
+      <w:r>
+        <w:tab/>
       </w:r>
     </w:p>
     <w:p>
@@ -1074,12 +2046,261 @@
         <w:pStyle w:val="ListParagraph"/>
       </w:pPr>
       <w:r>
-        <w:t>Job skills are the common link between job applications, applicant resumes and job listing by companies. Identifying skills in job postings is a significant problem and can provide a pathway for job seekers and hiring organisation. By ‘tagging’ each job listing with the required skills and enabling</w:t>
+        <w:t>Job skills are the common link between job applications, applicant resumes and job listing</w:t>
+      </w:r>
+      <w:r>
+        <w:t>s</w:t>
+      </w:r>
+      <w:r>
+        <w:t xml:space="preserve"> by companies. Identifying skills in job postings is a significant problem and can provide a pathway for job seekers and hiring organisation. By ‘tagging’ each job listing with the required skills and enabling</w:t>
       </w:r>
       <w:r>
         <w:t xml:space="preserve"> users to filter jobs by these skills would drastically improve the job search process.</w:t>
       </w:r>
     </w:p>
+    <w:p>
+      <w:pPr>
+        <w:pStyle w:val="ListParagraph"/>
+        <w:numPr>
+          <w:ilvl w:val="0"/>
+          <w:numId w:val="5"/>
+        </w:numPr>
+      </w:pPr>
+      <w:r>
+        <w:t>The input to the skill extractor will be noun phrases as defined in  by the following grammar:</w:t>
+      </w:r>
+    </w:p>
+    <w:p>
+      <w:pPr>
+        <w:pStyle w:val="ListParagraph"/>
+      </w:pPr>
+      <w:r>
+        <w:t>NBAR:</w:t>
+      </w:r>
+    </w:p>
+    <w:p>
+      <w:pPr>
+        <w:pStyle w:val="ListParagraph"/>
+        <w:ind w:firstLine="720"/>
+      </w:pPr>
+      <w:r>
+        <w:t xml:space="preserve">{&lt;NN.*|JJ&gt;*&lt;NN.*&gt;} </w:t>
+      </w:r>
+    </w:p>
+    <w:p>
+      <w:pPr>
+        <w:pStyle w:val="ListParagraph"/>
+      </w:pPr>
+    </w:p>
+    <w:p>
+      <w:pPr>
+        <w:ind w:left="720"/>
+      </w:pPr>
+      <w:r>
+        <w:t>NP:</w:t>
+      </w:r>
+    </w:p>
+    <w:p>
+      <w:pPr>
+        <w:pStyle w:val="ListParagraph"/>
+        <w:ind w:left="0"/>
+      </w:pPr>
+      <w:r>
+        <w:t xml:space="preserve">        </w:t>
+      </w:r>
+      <w:r>
+        <w:tab/>
+      </w:r>
+      <w:r>
+        <w:tab/>
+      </w:r>
+      <w:r>
+        <w:t>{&lt;NBAR&gt;}</w:t>
+      </w:r>
+    </w:p>
+    <w:p>
+      <w:pPr>
+        <w:pStyle w:val="ListParagraph"/>
+        <w:ind w:firstLine="720"/>
+      </w:pPr>
+      <w:r>
+        <w:t>{&lt;NBAR&gt;&lt;IN&gt;&lt;NBAR</w:t>
+      </w:r>
+      <w:r>
+        <w:t>}</w:t>
+      </w:r>
+    </w:p>
+    <w:p>
+      <w:pPr>
+        <w:ind w:left="720"/>
+      </w:pPr>
+      <w:r>
+        <w:t>These noun phrases will be extracted from each job description and fed through the RNN with the output being a float value from 0 to 1 representing the probability that the noun phrase is a skill. If the output of the RNN is greater than 0.5, the phrase is determined to be a skill and is appended to a list of skills for that job description. This list is then saved into a column in the dataset’s csv file titled “</w:t>
+      </w:r>
+      <w:r>
+        <w:t>SKILLS</w:t>
+      </w:r>
+      <w:r>
+        <w:t>”.</w:t>
+      </w:r>
+    </w:p>
+    <w:p>
+      <w:pPr>
+        <w:pStyle w:val="ListParagraph"/>
+        <w:numPr>
+          <w:ilvl w:val="0"/>
+          <w:numId w:val="5"/>
+        </w:numPr>
+      </w:pPr>
+      <w:r>
+        <w:t xml:space="preserve">For the specified problem, there are multiple classes (skill and </w:t>
+      </w:r>
+      <w:proofErr w:type="spellStart"/>
+      <w:r>
+        <w:t>not_skill</w:t>
+      </w:r>
+      <w:proofErr w:type="spellEnd"/>
+      <w:r>
+        <w:t xml:space="preserve">) but only one of the classes can be present at a single time. As such, the </w:t>
+      </w:r>
+      <w:proofErr w:type="spellStart"/>
+      <w:r>
+        <w:t>softmax</w:t>
+      </w:r>
+      <w:proofErr w:type="spellEnd"/>
+      <w:r>
+        <w:t xml:space="preserve"> activation function was chosen as it enables the model to interpret the output as probabilities.</w:t>
+      </w:r>
+    </w:p>
+    <w:p>
+      <w:pPr>
+        <w:pStyle w:val="ListParagraph"/>
+      </w:pPr>
+      <w:r>
+        <w:lastRenderedPageBreak/>
+        <w:t xml:space="preserve">The implemented RNN model also uses the </w:t>
+      </w:r>
+      <w:r>
+        <w:t>adaptive moment estimation</w:t>
+      </w:r>
+      <w:r>
+        <w:t xml:space="preserve">, </w:t>
+      </w:r>
+      <w:proofErr w:type="spellStart"/>
+      <w:r>
+        <w:t>adam</w:t>
+      </w:r>
+      <w:proofErr w:type="spellEnd"/>
+      <w:r>
+        <w:t xml:space="preserve">, optimizer from </w:t>
+      </w:r>
+      <w:proofErr w:type="spellStart"/>
+      <w:r>
+        <w:t>keras</w:t>
+      </w:r>
+      <w:proofErr w:type="spellEnd"/>
+      <w:r>
+        <w:t xml:space="preserve"> which uses default values of:</w:t>
+      </w:r>
+    </w:p>
+    <w:p>
+      <w:pPr>
+        <w:pStyle w:val="ListParagraph"/>
+        <w:numPr>
+          <w:ilvl w:val="1"/>
+          <w:numId w:val="5"/>
+        </w:numPr>
+      </w:pPr>
+      <w:r>
+        <w:t>Learning rate = 0.001</w:t>
+      </w:r>
+    </w:p>
+    <w:p>
+      <w:pPr>
+        <w:pStyle w:val="ListParagraph"/>
+        <w:numPr>
+          <w:ilvl w:val="1"/>
+          <w:numId w:val="5"/>
+        </w:numPr>
+      </w:pPr>
+      <w:r>
+        <w:t>Beta_1 = 0.9</w:t>
+      </w:r>
+    </w:p>
+    <w:p>
+      <w:pPr>
+        <w:pStyle w:val="ListParagraph"/>
+        <w:numPr>
+          <w:ilvl w:val="1"/>
+          <w:numId w:val="5"/>
+        </w:numPr>
+      </w:pPr>
+      <w:r>
+        <w:t>Beta_2 = 0.999</w:t>
+      </w:r>
+    </w:p>
+    <w:p>
+      <w:pPr>
+        <w:pStyle w:val="ListParagraph"/>
+        <w:numPr>
+          <w:ilvl w:val="1"/>
+          <w:numId w:val="5"/>
+        </w:numPr>
+      </w:pPr>
+      <w:r>
+        <w:t>Epsilon = 1e-7</w:t>
+      </w:r>
+      <w:r>
+        <w:tab/>
+      </w:r>
+    </w:p>
+    <w:p>
+      <w:pPr>
+        <w:ind w:left="720"/>
+      </w:pPr>
+      <w:proofErr w:type="spellStart"/>
+      <w:r>
+        <w:t>Keras</w:t>
+      </w:r>
+      <w:proofErr w:type="spellEnd"/>
+      <w:r>
+        <w:t xml:space="preserve"> also offers multiple metrics to judge the model. In our case, the accuracy of the models prediction will be used in order to </w:t>
+      </w:r>
+      <w:r>
+        <w:t>provide a proper comparison to past literature.</w:t>
+      </w:r>
+    </w:p>
+    <w:p>
+      <w:pPr>
+        <w:pStyle w:val="ListParagraph"/>
+        <w:numPr>
+          <w:ilvl w:val="0"/>
+          <w:numId w:val="5"/>
+        </w:numPr>
+      </w:pPr>
+      <w:r>
+        <w:t>Utilising an industry standard 80/20 split on the labelled data along with a 5-fold cross validation, we can judge the accuracy of the model. The average accuracy of the model after the cross validation is 71.29%. Whilst less accurate than models from previous literature, this model is not restricted to covering a single job industry and proves to work well enough for a prototype task.</w:t>
+      </w:r>
+    </w:p>
+    <w:p>
+      <w:pPr>
+        <w:pStyle w:val="ListParagraph"/>
+      </w:pPr>
+      <w:r>
+        <w:t>After proving sufficiently accurate, the model was used to extract the skills from each description in the seek dataset.</w:t>
+      </w:r>
+    </w:p>
+    <w:p>
+      <w:pPr>
+        <w:ind w:left="720"/>
+      </w:pPr>
+    </w:p>
+    <w:p>
+      <w:pPr>
+        <w:ind w:left="720"/>
+      </w:pPr>
+    </w:p>
+    <w:p/>
     <w:p/>
     <w:p/>
     <w:p/>
@@ -1191,6 +2412,95 @@
     </w:lvl>
   </w:abstractNum>
   <w:abstractNum w:abstractNumId="1" w15:restartNumberingAfterBreak="0">
+    <w:nsid w:val="18231E14"/>
+    <w:multiLevelType w:val="hybridMultilevel"/>
+    <w:tmpl w:val="6632E726"/>
+    <w:lvl w:ilvl="0" w:tplc="8A3CC87A">
+      <w:start w:val="1"/>
+      <w:numFmt w:val="decimal"/>
+      <w:lvlText w:val="%1."/>
+      <w:lvlJc w:val="left"/>
+      <w:pPr>
+        <w:ind w:left="1080" w:hanging="360"/>
+      </w:pPr>
+      <w:rPr>
+        <w:rFonts w:hint="default"/>
+      </w:rPr>
+    </w:lvl>
+    <w:lvl w:ilvl="1" w:tplc="0C090019" w:tentative="1">
+      <w:start w:val="1"/>
+      <w:numFmt w:val="lowerLetter"/>
+      <w:lvlText w:val="%2."/>
+      <w:lvlJc w:val="left"/>
+      <w:pPr>
+        <w:ind w:left="1800" w:hanging="360"/>
+      </w:pPr>
+    </w:lvl>
+    <w:lvl w:ilvl="2" w:tplc="0C09001B" w:tentative="1">
+      <w:start w:val="1"/>
+      <w:numFmt w:val="lowerRoman"/>
+      <w:lvlText w:val="%3."/>
+      <w:lvlJc w:val="right"/>
+      <w:pPr>
+        <w:ind w:left="2520" w:hanging="180"/>
+      </w:pPr>
+    </w:lvl>
+    <w:lvl w:ilvl="3" w:tplc="0C09000F" w:tentative="1">
+      <w:start w:val="1"/>
+      <w:numFmt w:val="decimal"/>
+      <w:lvlText w:val="%4."/>
+      <w:lvlJc w:val="left"/>
+      <w:pPr>
+        <w:ind w:left="3240" w:hanging="360"/>
+      </w:pPr>
+    </w:lvl>
+    <w:lvl w:ilvl="4" w:tplc="0C090019" w:tentative="1">
+      <w:start w:val="1"/>
+      <w:numFmt w:val="lowerLetter"/>
+      <w:lvlText w:val="%5."/>
+      <w:lvlJc w:val="left"/>
+      <w:pPr>
+        <w:ind w:left="3960" w:hanging="360"/>
+      </w:pPr>
+    </w:lvl>
+    <w:lvl w:ilvl="5" w:tplc="0C09001B" w:tentative="1">
+      <w:start w:val="1"/>
+      <w:numFmt w:val="lowerRoman"/>
+      <w:lvlText w:val="%6."/>
+      <w:lvlJc w:val="right"/>
+      <w:pPr>
+        <w:ind w:left="4680" w:hanging="180"/>
+      </w:pPr>
+    </w:lvl>
+    <w:lvl w:ilvl="6" w:tplc="0C09000F" w:tentative="1">
+      <w:start w:val="1"/>
+      <w:numFmt w:val="decimal"/>
+      <w:lvlText w:val="%7."/>
+      <w:lvlJc w:val="left"/>
+      <w:pPr>
+        <w:ind w:left="5400" w:hanging="360"/>
+      </w:pPr>
+    </w:lvl>
+    <w:lvl w:ilvl="7" w:tplc="0C090019" w:tentative="1">
+      <w:start w:val="1"/>
+      <w:numFmt w:val="lowerLetter"/>
+      <w:lvlText w:val="%8."/>
+      <w:lvlJc w:val="left"/>
+      <w:pPr>
+        <w:ind w:left="6120" w:hanging="360"/>
+      </w:pPr>
+    </w:lvl>
+    <w:lvl w:ilvl="8" w:tplc="0C09001B" w:tentative="1">
+      <w:start w:val="1"/>
+      <w:numFmt w:val="lowerRoman"/>
+      <w:lvlText w:val="%9."/>
+      <w:lvlJc w:val="right"/>
+      <w:pPr>
+        <w:ind w:left="6840" w:hanging="180"/>
+      </w:pPr>
+    </w:lvl>
+  </w:abstractNum>
+  <w:abstractNum w:abstractNumId="2" w15:restartNumberingAfterBreak="0">
     <w:nsid w:val="21947311"/>
     <w:multiLevelType w:val="hybridMultilevel"/>
     <w:tmpl w:val="8DCC58F2"/>
@@ -1279,7 +2589,7 @@
       </w:pPr>
     </w:lvl>
   </w:abstractNum>
-  <w:abstractNum w:abstractNumId="2" w15:restartNumberingAfterBreak="0">
+  <w:abstractNum w:abstractNumId="3" w15:restartNumberingAfterBreak="0">
     <w:nsid w:val="3D940AC2"/>
     <w:multiLevelType w:val="hybridMultilevel"/>
     <w:tmpl w:val="47946F2C"/>
@@ -1295,7 +2605,7 @@
         <w:rFonts w:hint="default"/>
       </w:rPr>
     </w:lvl>
-    <w:lvl w:ilvl="1" w:tplc="0C090019" w:tentative="1">
+    <w:lvl w:ilvl="1" w:tplc="0C090019">
       <w:start w:val="1"/>
       <w:numFmt w:val="lowerLetter"/>
       <w:lvlText w:val="%2."/>
@@ -1368,7 +2678,7 @@
       </w:pPr>
     </w:lvl>
   </w:abstractNum>
-  <w:abstractNum w:abstractNumId="3" w15:restartNumberingAfterBreak="0">
+  <w:abstractNum w:abstractNumId="4" w15:restartNumberingAfterBreak="0">
     <w:nsid w:val="4C6D3B5D"/>
     <w:multiLevelType w:val="hybridMultilevel"/>
     <w:tmpl w:val="E3ACCC46"/>
@@ -1457,7 +2767,7 @@
       </w:pPr>
     </w:lvl>
   </w:abstractNum>
-  <w:abstractNum w:abstractNumId="4" w15:restartNumberingAfterBreak="0">
+  <w:abstractNum w:abstractNumId="5" w15:restartNumberingAfterBreak="0">
     <w:nsid w:val="4DA03AC9"/>
     <w:multiLevelType w:val="hybridMultilevel"/>
     <w:tmpl w:val="0E2637C2"/>
@@ -1472,7 +2782,7 @@
         <w:rFonts w:ascii="Symbol" w:eastAsiaTheme="minorHAnsi" w:hAnsi="Symbol" w:cstheme="minorBidi" w:hint="default"/>
       </w:rPr>
     </w:lvl>
-    <w:lvl w:ilvl="1" w:tplc="0C090003" w:tentative="1">
+    <w:lvl w:ilvl="1" w:tplc="0C090003">
       <w:start w:val="1"/>
       <w:numFmt w:val="bullet"/>
       <w:lvlText w:val="o"/>
@@ -1573,16 +2883,19 @@
     <w:abstractNumId w:val="0"/>
   </w:num>
   <w:num w:numId="2">
-    <w:abstractNumId w:val="1"/>
+    <w:abstractNumId w:val="2"/>
   </w:num>
   <w:num w:numId="3">
+    <w:abstractNumId w:val="4"/>
+  </w:num>
+  <w:num w:numId="4">
+    <w:abstractNumId w:val="5"/>
+  </w:num>
+  <w:num w:numId="5">
     <w:abstractNumId w:val="3"/>
   </w:num>
-  <w:num w:numId="4">
-    <w:abstractNumId w:val="4"/>
-  </w:num>
-  <w:num w:numId="5">
-    <w:abstractNumId w:val="2"/>
+  <w:num w:numId="6">
+    <w:abstractNumId w:val="1"/>
   </w:num>
 </w:numbering>
 </file>

</xml_diff>